<commit_message>
Updates to manuscript and overall README file
</commit_message>
<xml_diff>
--- a/products/manuscript/Project_Template.docx
+++ b/products/manuscript/Project_Template.docx
@@ -101,7 +101,7 @@
         <w:pStyle w:val="Date"/>
       </w:pPr>
       <w:r>
-        <w:t xml:space="preserve">2019-09-11</w:t>
+        <w:t xml:space="preserve">2019-09-13</w:t>
       </w:r>
     </w:p>
     <w:p>
@@ -127,372 +127,15 @@
     </w:p>
     <w:p>
       <w:pPr>
-        <w:pStyle w:val="Heading1"/>
-      </w:pPr>
-      <w:bookmarkStart w:id="21" w:name="illustrating-setup"/>
-      <w:r>
-        <w:t xml:space="preserve">Illustrating setup</w:t>
-      </w:r>
-      <w:bookmarkEnd w:id="21"/>
-    </w:p>
-    <w:p>
-      <w:pPr>
-        <w:pStyle w:val="FirstParagraph"/>
-      </w:pPr>
-      <w:r>
-        <w:rPr>
-          <w:i/>
-        </w:rPr>
-        <w:t xml:space="preserve">This section is only there to show how to insert results from other places in the project and how to cite figures and other references. Delete this whole section at some point.</w:t>
-      </w:r>
-    </w:p>
-    <w:p>
-      <w:pPr>
         <w:pStyle w:val="BodyText"/>
       </w:pPr>
       <w:r>
-        <w:t xml:space="preserve">This paper</w:t>
+        <w:t xml:space="preserve">Note that this cited reference will show up at the end of the document, the reference formatting is determined by the CSL file specified in the YAML header. Many more style files for almost any journal</w:t>
       </w:r>
       <w:r>
         <w:t xml:space="preserve"> </w:t>
       </w:r>
-      <w:r>
-        <w:t xml:space="preserve">(Leek &amp; Peng, 2015)</w:t>
-      </w:r>
-      <w:r>
-        <w:t xml:space="preserve"> </w:t>
-      </w:r>
-      <w:r>
-        <w:t xml:space="preserve">discusses types of analyses.</w:t>
-      </w:r>
-    </w:p>
-    <w:p>
-      <w:pPr>
-        <w:pStyle w:val="BodyText"/>
-      </w:pPr>
-      <w:r>
-        <w:t xml:space="preserve">Figure</w:t>
-      </w:r>
-      <w:r>
-        <w:t xml:space="preserve"> </w:t>
-      </w:r>
-      <w:r>
-        <w:t xml:space="preserve">1</w:t>
-      </w:r>
-      <w:r>
-        <w:t xml:space="preserve"> </w:t>
-      </w:r>
-      <w:r>
-        <w:t xml:space="preserve">shows a result figure from the analysis.</w:t>
-      </w:r>
-    </w:p>
-    <w:p>
-      <w:pPr>
-        <w:pStyle w:val="CaptionedFigure"/>
-      </w:pPr>
-      <w:r>
-        <w:drawing>
-          <wp:inline>
-            <wp:extent cx="5334000" cy="5334000"/>
-            <wp:effectExtent b="0" l="0" r="0" t="0"/>
-            <wp:docPr descr="Figure 1: Analysis figure." title="" id="1" name="Picture"/>
-            <a:graphic>
-              <a:graphicData uri="http://schemas.openxmlformats.org/drawingml/2006/picture">
-                <pic:pic>
-                  <pic:nvPicPr>
-                    <pic:cNvPr descr="../../results/resultfigure.png" id="0" name="Picture"/>
-                    <pic:cNvPicPr>
-                      <a:picLocks noChangeArrowheads="1" noChangeAspect="1"/>
-                    </pic:cNvPicPr>
-                  </pic:nvPicPr>
-                  <pic:blipFill>
-                    <a:blip r:embed="rId22"/>
-                    <a:stretch>
-                      <a:fillRect/>
-                    </a:stretch>
-                  </pic:blipFill>
-                  <pic:spPr bwMode="auto">
-                    <a:xfrm>
-                      <a:off x="0" y="0"/>
-                      <a:ext cx="5334000" cy="5334000"/>
-                    </a:xfrm>
-                    <a:prstGeom prst="rect">
-                      <a:avLst/>
-                    </a:prstGeom>
-                    <a:noFill/>
-                    <a:ln w="9525">
-                      <a:noFill/>
-                      <a:headEnd/>
-                      <a:tailEnd/>
-                    </a:ln>
-                  </pic:spPr>
-                </pic:pic>
-              </a:graphicData>
-            </a:graphic>
-          </wp:inline>
-        </w:drawing>
-      </w:r>
-    </w:p>
-    <w:p>
-      <w:pPr>
-        <w:pStyle w:val="ImageCaption"/>
-      </w:pPr>
-      <w:r>
-        <w:t xml:space="preserve">Figure 1: Analysis figure.</w:t>
-      </w:r>
-    </w:p>
-    <w:p>
-      <w:pPr>
-        <w:pStyle w:val="BodyText"/>
-      </w:pPr>
-      <w:r>
-        <w:t xml:space="preserve">Table</w:t>
-      </w:r>
-      <w:r>
-        <w:t xml:space="preserve"> </w:t>
-      </w:r>
-      <w:r>
-        <w:t xml:space="preserve">1</w:t>
-      </w:r>
-      <w:r>
-        <w:t xml:space="preserve"> </w:t>
-      </w:r>
-      <w:r>
-        <w:t xml:space="preserve">shows a result table from the analysis.</w:t>
-      </w:r>
-    </w:p>
-    <w:p>
-      <w:pPr>
-        <w:pStyle w:val="TableCaption"/>
-      </w:pPr>
-      <w:r>
-        <w:t xml:space="preserve">Table 1: Result Table.</w:t>
-      </w:r>
-    </w:p>
-    <w:tbl>
-      <w:tblPr>
-        <w:tblStyle w:val="Table"/>
-        <w:tblW w:type="pct" w:w="0.0"/>
-        <w:tblLook w:firstRow="1"/>
-        <w:tblCaption w:val="Table 1: Result Table."/>
-      </w:tblPr>
-      <w:tblGrid/>
-      <w:tr>
-        <w:trPr>
-          <w:cnfStyle w:firstRow="1"/>
-        </w:trPr>
-        <w:tc>
-          <w:tcPr>
-            <w:tcBorders>
-              <w:bottom w:val="single"/>
-            </w:tcBorders>
-            <w:vAlign w:val="bottom"/>
-          </w:tcPr>
-          <w:p>
-            <w:pPr>
-              <w:pStyle w:val="Compact"/>
-              <w:jc w:val="left"/>
-            </w:pPr>
-            <w:r>
-              <w:t xml:space="preserve">term</w:t>
-            </w:r>
-          </w:p>
-        </w:tc>
-        <w:tc>
-          <w:tcPr>
-            <w:tcBorders>
-              <w:bottom w:val="single"/>
-            </w:tcBorders>
-            <w:vAlign w:val="bottom"/>
-          </w:tcPr>
-          <w:p>
-            <w:pPr>
-              <w:pStyle w:val="Compact"/>
-              <w:jc w:val="right"/>
-            </w:pPr>
-            <w:r>
-              <w:t xml:space="preserve">estimate</w:t>
-            </w:r>
-          </w:p>
-        </w:tc>
-        <w:tc>
-          <w:tcPr>
-            <w:tcBorders>
-              <w:bottom w:val="single"/>
-            </w:tcBorders>
-            <w:vAlign w:val="bottom"/>
-          </w:tcPr>
-          <w:p>
-            <w:pPr>
-              <w:pStyle w:val="Compact"/>
-              <w:jc w:val="right"/>
-            </w:pPr>
-            <w:r>
-              <w:t xml:space="preserve">std.error</w:t>
-            </w:r>
-          </w:p>
-        </w:tc>
-        <w:tc>
-          <w:tcPr>
-            <w:tcBorders>
-              <w:bottom w:val="single"/>
-            </w:tcBorders>
-            <w:vAlign w:val="bottom"/>
-          </w:tcPr>
-          <w:p>
-            <w:pPr>
-              <w:pStyle w:val="Compact"/>
-              <w:jc w:val="right"/>
-            </w:pPr>
-            <w:r>
-              <w:t xml:space="preserve">statistic</w:t>
-            </w:r>
-          </w:p>
-        </w:tc>
-        <w:tc>
-          <w:tcPr>
-            <w:tcBorders>
-              <w:bottom w:val="single"/>
-            </w:tcBorders>
-            <w:vAlign w:val="bottom"/>
-          </w:tcPr>
-          <w:p>
-            <w:pPr>
-              <w:pStyle w:val="Compact"/>
-              <w:jc w:val="right"/>
-            </w:pPr>
-            <w:r>
-              <w:t xml:space="preserve">p.value</w:t>
-            </w:r>
-          </w:p>
-        </w:tc>
-      </w:tr>
-      <w:tr>
-        <w:tc>
-          <w:p>
-            <w:pPr>
-              <w:pStyle w:val="Compact"/>
-              <w:jc w:val="left"/>
-            </w:pPr>
-            <w:r>
-              <w:t xml:space="preserve">(Intercept)</w:t>
-            </w:r>
-          </w:p>
-        </w:tc>
-        <w:tc>
-          <w:p>
-            <w:pPr>
-              <w:pStyle w:val="Compact"/>
-              <w:jc w:val="right"/>
-            </w:pPr>
-            <w:r>
-              <w:t xml:space="preserve">-43.7883068</w:t>
-            </w:r>
-          </w:p>
-        </w:tc>
-        <w:tc>
-          <w:p>
-            <w:pPr>
-              <w:pStyle w:val="Compact"/>
-              <w:jc w:val="right"/>
-            </w:pPr>
-            <w:r>
-              <w:t xml:space="preserve">61.1150617</w:t>
-            </w:r>
-          </w:p>
-        </w:tc>
-        <w:tc>
-          <w:p>
-            <w:pPr>
-              <w:pStyle w:val="Compact"/>
-              <w:jc w:val="right"/>
-            </w:pPr>
-            <w:r>
-              <w:t xml:space="preserve">-0.7164896</w:t>
-            </w:r>
-          </w:p>
-        </w:tc>
-        <w:tc>
-          <w:p>
-            <w:pPr>
-              <w:pStyle w:val="Compact"/>
-              <w:jc w:val="right"/>
-            </w:pPr>
-            <w:r>
-              <w:t xml:space="preserve">0.4940713</w:t>
-            </w:r>
-          </w:p>
-        </w:tc>
-      </w:tr>
-      <w:tr>
-        <w:tc>
-          <w:p>
-            <w:pPr>
-              <w:pStyle w:val="Compact"/>
-              <w:jc w:val="left"/>
-            </w:pPr>
-            <w:r>
-              <w:t xml:space="preserve">Height</w:t>
-            </w:r>
-          </w:p>
-        </w:tc>
-        <w:tc>
-          <w:p>
-            <w:pPr>
-              <w:pStyle w:val="Compact"/>
-              <w:jc w:val="right"/>
-            </w:pPr>
-            <w:r>
-              <w:t xml:space="preserve">0.6996272</w:t>
-            </w:r>
-          </w:p>
-        </w:tc>
-        <w:tc>
-          <w:p>
-            <w:pPr>
-              <w:pStyle w:val="Compact"/>
-              <w:jc w:val="right"/>
-            </w:pPr>
-            <w:r>
-              <w:t xml:space="preserve">0.3675692</w:t>
-            </w:r>
-          </w:p>
-        </w:tc>
-        <w:tc>
-          <w:p>
-            <w:pPr>
-              <w:pStyle w:val="Compact"/>
-              <w:jc w:val="right"/>
-            </w:pPr>
-            <w:r>
-              <w:t xml:space="preserve">1.9033889</w:t>
-            </w:r>
-          </w:p>
-        </w:tc>
-        <w:tc>
-          <w:p>
-            <w:pPr>
-              <w:pStyle w:val="Compact"/>
-              <w:jc w:val="right"/>
-            </w:pPr>
-            <w:r>
-              <w:t xml:space="preserve">0.0934786</w:t>
-            </w:r>
-          </w:p>
-        </w:tc>
-      </w:tr>
-    </w:tbl>
-    <w:p>
-      <w:pPr>
-        <w:pStyle w:val="BodyText"/>
-      </w:pPr>
-      <w:r>
-        <w:t xml:space="preserve">Note that this cited reference will show up at the end of the document, the reference formatting is determined by the CSL file specified in the YAML header. Many more style files for almost any journal</w:t>
-      </w:r>
-      <w:r>
-        <w:t xml:space="preserve"> </w:t>
-      </w:r>
-      <w:hyperlink r:id="rId23">
+      <w:hyperlink r:id="rId21">
         <w:r>
           <w:rPr>
             <w:rStyle w:val="Hyperlink"/>
@@ -523,21 +166,21 @@
       <w:pPr>
         <w:pStyle w:val="Heading1"/>
       </w:pPr>
-      <w:bookmarkStart w:id="24" w:name="introduction-required-for-part-1"/>
+      <w:bookmarkStart w:id="22" w:name="introduction-required-for-part-1"/>
       <w:r>
         <w:t xml:space="preserve">Introduction (required for part 1)</w:t>
       </w:r>
-      <w:bookmarkEnd w:id="24"/>
+      <w:bookmarkEnd w:id="22"/>
     </w:p>
     <w:p>
       <w:pPr>
         <w:pStyle w:val="Heading2"/>
       </w:pPr>
-      <w:bookmarkStart w:id="25" w:name="general-background-information"/>
+      <w:bookmarkStart w:id="23" w:name="general-background-information"/>
       <w:r>
         <w:t xml:space="preserve">General Background Information</w:t>
       </w:r>
-      <w:bookmarkEnd w:id="25"/>
+      <w:bookmarkEnd w:id="23"/>
     </w:p>
     <w:p>
       <w:pPr>
@@ -560,11 +203,11 @@
       <w:pPr>
         <w:pStyle w:val="Heading2"/>
       </w:pPr>
-      <w:bookmarkStart w:id="26" w:name="description-of-data-and-data-source"/>
+      <w:bookmarkStart w:id="24" w:name="description-of-data-and-data-source"/>
       <w:r>
         <w:t xml:space="preserve">Description of data and data source</w:t>
       </w:r>
-      <w:bookmarkEnd w:id="26"/>
+      <w:bookmarkEnd w:id="24"/>
     </w:p>
     <w:p>
       <w:pPr>
@@ -587,11 +230,11 @@
       <w:pPr>
         <w:pStyle w:val="Heading2"/>
       </w:pPr>
-      <w:bookmarkStart w:id="27" w:name="questionshypotheses-to-be-addressed"/>
+      <w:bookmarkStart w:id="25" w:name="questionshypotheses-to-be-addressed"/>
       <w:r>
         <w:t xml:space="preserve">Questions/Hypotheses to be addressed</w:t>
       </w:r>
-      <w:bookmarkEnd w:id="27"/>
+      <w:bookmarkEnd w:id="25"/>
     </w:p>
     <w:p>
       <w:pPr>
@@ -607,30 +250,57 @@
         <w:br w:type="textWrapping"/>
       </w:r>
       <w:r>
+        <w:rPr>
+          <w:b/>
+        </w:rPr>
         <w:t xml:space="preserve">1. How the habitat effects the prevalence of pathogens in ticks?</w:t>
       </w:r>
       <w:r>
         <w:br w:type="textWrapping"/>
       </w:r>
       <w:r>
+        <w:t xml:space="preserve">The habitats are broken into a few different locations, some more rural than others. The effect of habitat on pathogen prevalence is likely due to the different community make-up in each location. Doing this will give us an idea of how the community can sway pathogen prevalence in the select environment. IN order to answer this question we will use an ANOVA, looking at habitat type and specific pathogen.</w:t>
+      </w:r>
+      <w:r>
+        <w:br w:type="textWrapping"/>
+      </w:r>
+      <w:r>
+        <w:rPr>
+          <w:b/>
+        </w:rPr>
         <w:t xml:space="preserve">2. How the microbial composition changes with the prevalence of pathogens?</w:t>
       </w:r>
       <w:r>
         <w:br w:type="textWrapping"/>
       </w:r>
       <w:r>
+        <w:t xml:space="preserve">This data will give insight into how the microbial community and pathogen prevalence shift with or against each other over a period of time. It will show future intereactions that can be on interest within the microbiome of a tick. We will be using Chi squared tests to look at these changes and the interactions.</w:t>
+      </w:r>
+      <w:r>
+        <w:br w:type="textWrapping"/>
+      </w:r>
+      <w:r>
+        <w:rPr>
+          <w:b/>
+        </w:rPr>
         <w:t xml:space="preserve">3. How pathogen prevalence shifts over time within different habitats?</w:t>
       </w:r>
+      <w:r>
+        <w:br w:type="textWrapping"/>
+      </w:r>
+      <w:r>
+        <w:t xml:space="preserve">This will show how changes in habitat, likely due to temperature and humidity changes, effects the pathogen prevalence in a single area. We will be comparing habitats to each other through ANOVA tests.</w:t>
+      </w:r>
     </w:p>
     <w:p>
       <w:pPr>
         <w:pStyle w:val="Heading1"/>
       </w:pPr>
-      <w:bookmarkStart w:id="28" w:name="methods-and-results"/>
+      <w:bookmarkStart w:id="26" w:name="methods-and-results"/>
       <w:r>
         <w:t xml:space="preserve">Methods and Results</w:t>
       </w:r>
-      <w:bookmarkEnd w:id="28"/>
+      <w:bookmarkEnd w:id="26"/>
     </w:p>
     <w:p>
       <w:pPr>
@@ -647,11 +317,11 @@
       <w:pPr>
         <w:pStyle w:val="Heading2"/>
       </w:pPr>
-      <w:bookmarkStart w:id="29" w:name="data-aquisition"/>
+      <w:bookmarkStart w:id="27" w:name="data-aquisition"/>
       <w:r>
         <w:t xml:space="preserve">Data aquisition</w:t>
       </w:r>
-      <w:bookmarkEnd w:id="29"/>
+      <w:bookmarkEnd w:id="27"/>
     </w:p>
     <w:p>
       <w:pPr>
@@ -668,11 +338,11 @@
       <w:pPr>
         <w:pStyle w:val="Heading2"/>
       </w:pPr>
-      <w:bookmarkStart w:id="30" w:name="data-import-and-cleaning"/>
+      <w:bookmarkStart w:id="28" w:name="data-import-and-cleaning"/>
       <w:r>
         <w:t xml:space="preserve">Data import and cleaning</w:t>
       </w:r>
-      <w:bookmarkEnd w:id="30"/>
+      <w:bookmarkEnd w:id="28"/>
     </w:p>
     <w:p>
       <w:pPr>
@@ -689,11 +359,11 @@
       <w:pPr>
         <w:pStyle w:val="Heading2"/>
       </w:pPr>
-      <w:bookmarkStart w:id="31" w:name="univariate-analysis"/>
+      <w:bookmarkStart w:id="29" w:name="univariate-analysis"/>
       <w:r>
         <w:t xml:space="preserve">Univariate analysis</w:t>
       </w:r>
-      <w:bookmarkEnd w:id="31"/>
+      <w:bookmarkEnd w:id="29"/>
     </w:p>
     <w:p>
       <w:pPr>
@@ -710,11 +380,11 @@
       <w:pPr>
         <w:pStyle w:val="Heading2"/>
       </w:pPr>
-      <w:bookmarkStart w:id="32" w:name="bivariate-analysis"/>
+      <w:bookmarkStart w:id="30" w:name="bivariate-analysis"/>
       <w:r>
         <w:t xml:space="preserve">Bivariate analysis</w:t>
       </w:r>
-      <w:bookmarkEnd w:id="32"/>
+      <w:bookmarkEnd w:id="30"/>
     </w:p>
     <w:p>
       <w:pPr>
@@ -731,11 +401,11 @@
       <w:pPr>
         <w:pStyle w:val="Heading2"/>
       </w:pPr>
-      <w:bookmarkStart w:id="33" w:name="full-analysis"/>
+      <w:bookmarkStart w:id="31" w:name="full-analysis"/>
       <w:r>
         <w:t xml:space="preserve">Full analysis</w:t>
       </w:r>
-      <w:bookmarkEnd w:id="33"/>
+      <w:bookmarkEnd w:id="31"/>
     </w:p>
     <w:p>
       <w:pPr>
@@ -752,21 +422,21 @@
       <w:pPr>
         <w:pStyle w:val="Heading1"/>
       </w:pPr>
-      <w:bookmarkStart w:id="34" w:name="discussion"/>
+      <w:bookmarkStart w:id="32" w:name="discussion"/>
       <w:r>
         <w:t xml:space="preserve">Discussion</w:t>
       </w:r>
-      <w:bookmarkEnd w:id="34"/>
+      <w:bookmarkEnd w:id="32"/>
     </w:p>
     <w:p>
       <w:pPr>
         <w:pStyle w:val="Heading2"/>
       </w:pPr>
-      <w:bookmarkStart w:id="35" w:name="summary-and-interpretation"/>
+      <w:bookmarkStart w:id="33" w:name="summary-and-interpretation"/>
       <w:r>
         <w:t xml:space="preserve">Summary and Interpretation</w:t>
       </w:r>
-      <w:bookmarkEnd w:id="35"/>
+      <w:bookmarkEnd w:id="33"/>
     </w:p>
     <w:p>
       <w:pPr>
@@ -783,11 +453,11 @@
       <w:pPr>
         <w:pStyle w:val="Heading2"/>
       </w:pPr>
-      <w:bookmarkStart w:id="36" w:name="strengths-and-limitations"/>
+      <w:bookmarkStart w:id="34" w:name="strengths-and-limitations"/>
       <w:r>
         <w:t xml:space="preserve">Strengths and Limitations</w:t>
       </w:r>
-      <w:bookmarkEnd w:id="36"/>
+      <w:bookmarkEnd w:id="34"/>
     </w:p>
     <w:p>
       <w:pPr>
@@ -804,11 +474,11 @@
       <w:pPr>
         <w:pStyle w:val="Heading2"/>
       </w:pPr>
-      <w:bookmarkStart w:id="37" w:name="conclusions"/>
+      <w:bookmarkStart w:id="35" w:name="conclusions"/>
       <w:r>
         <w:t xml:space="preserve">Conclusions</w:t>
       </w:r>
-      <w:bookmarkEnd w:id="37"/>
+      <w:bookmarkEnd w:id="35"/>
     </w:p>
     <w:p>
       <w:pPr>
@@ -836,59 +506,12 @@
       <w:pPr>
         <w:pStyle w:val="Heading1"/>
       </w:pPr>
-      <w:bookmarkStart w:id="38" w:name="references"/>
+      <w:bookmarkStart w:id="36" w:name="references"/>
       <w:r>
         <w:t xml:space="preserve">References</w:t>
       </w:r>
-      <w:bookmarkEnd w:id="38"/>
-    </w:p>
-    <w:bookmarkStart w:id="41" w:name="refs"/>
-    <w:bookmarkStart w:id="40" w:name="ref-Leek2015a"/>
-    <w:p>
-      <w:pPr>
-        <w:pStyle w:val="Bibliography"/>
-      </w:pPr>
-      <w:r>
-        <w:t xml:space="preserve">Leek, J. T., &amp; Peng, R. D. (2015). Statistics. What is the question?</w:t>
-      </w:r>
-      <w:r>
-        <w:t xml:space="preserve"> </w:t>
-      </w:r>
-      <w:r>
-        <w:rPr>
-          <w:i/>
-        </w:rPr>
-        <w:t xml:space="preserve">Science (New York, N.Y.)</w:t>
-      </w:r>
-      <w:r>
-        <w:t xml:space="preserve">,</w:t>
-      </w:r>
-      <w:r>
-        <w:t xml:space="preserve"> </w:t>
-      </w:r>
-      <w:r>
-        <w:rPr>
-          <w:i/>
-        </w:rPr>
-        <w:t xml:space="preserve">347</w:t>
-      </w:r>
-      <w:r>
-        <w:t xml:space="preserve">(6228), 1314–1315.</w:t>
-      </w:r>
-      <w:r>
-        <w:t xml:space="preserve"> </w:t>
-      </w:r>
-      <w:hyperlink r:id="rId39">
-        <w:r>
-          <w:rPr>
-            <w:rStyle w:val="Hyperlink"/>
-          </w:rPr>
-          <w:t xml:space="preserve">https://doi.org/10.1126/science.aaa6146</w:t>
-        </w:r>
-      </w:hyperlink>
-    </w:p>
-    <w:bookmarkEnd w:id="40"/>
-    <w:bookmarkEnd w:id="41"/>
+      <w:bookmarkEnd w:id="36"/>
+    </w:p>
     <w:sectPr/>
   </w:body>
 </w:document>

</xml_diff>

<commit_message>
Project 2 upload 11OCT2019
</commit_message>
<xml_diff>
--- a/products/manuscript/Project_Template.docx
+++ b/products/manuscript/Project_Template.docx
@@ -101,7 +101,7 @@
         <w:pStyle w:val="Date"/>
       </w:pPr>
       <w:r>
-        <w:t xml:space="preserve">2019-09-13</w:t>
+        <w:t xml:space="preserve">2019-10-11</w:t>
       </w:r>
     </w:p>
     <w:p>
@@ -196,7 +196,64 @@
         <w:br w:type="textWrapping"/>
       </w:r>
       <w:r>
-        <w:t xml:space="preserve">Tickborne disease prevalence is on the rise in the United States with 50,000 cases being confirmed by the CDC each year. Lyme disease alone is the number one vector borne disease reported in the U.S. each year with over 30,000 cases, and the Center for Disease Control and Prevention (CDC) estimating over 300,000 cases actually occurring [REF]. A single species of tick is capable of transmitting multiple disease pathogens [REFS]. For example, Ixodes scapularis has a range covering the entire eastern half of the U.S. and is capable of transmitting pathogens that cause Lyme disease, anaplasmosis, ehrlichiosis, babesiosis, and Powassan virus [REF]. There are multiple tick species native to the U.S. that can spread at least one human disease, and the consequences of increased globalization and livestock trade are becoming apparent with invasive species making landfall. When investing multiple tick species, it becomes clear that each species has its own variation in lifecycle and disease prevalence that comes along with it. Knowing what these differences are give researchers the power to create control and prevention efforts for human disease. Current vector research is focusing on understanding the biology of these vectors in order to put future range expansions [REF], and increased disease threat [REF] into a clearer context. Our research aims to define trends over time in tick species looking into pathogen prevalence, and microbiome shifts. This information will inform future efforts to model disease expansion across the U.S. and into Canada.</w:t>
+        <w:t xml:space="preserve">Tickborne disease prevalence is on the rise in the United States with 50,000 cases being confirmed by the CDC each year. Lyme disease alone is the number one vector borne disease reported in the U.S. each year with over 30,000 cases, and the Center for Disease Control and Prevention (CDC) estimating over 300,000 cases actually occurring</w:t>
+      </w:r>
+      <w:r>
+        <w:t xml:space="preserve"> </w:t>
+      </w:r>
+      <w:r>
+        <w:t xml:space="preserve">(Vector-Borne Disease, 2019)</w:t>
+      </w:r>
+      <w:r>
+        <w:t xml:space="preserve">. A single species of tick is capable of transmitting multiple disease pathogens</w:t>
+      </w:r>
+      <w:r>
+        <w:t xml:space="preserve"> </w:t>
+      </w:r>
+      <w:r>
+        <w:t xml:space="preserve">(Adelson et al., 2004)</w:t>
+      </w:r>
+      <w:r>
+        <w:t xml:space="preserve">. For example, Ixodes scapularis has a range covering the entire eastern half of the U.S. and is capable of transmitting pathogens that cause Lyme disease, anaplasmosis, ehrlichiosis, babesiosis, and Powassan virus</w:t>
+      </w:r>
+      <w:r>
+        <w:t xml:space="preserve"> </w:t>
+      </w:r>
+      <w:r>
+        <w:t xml:space="preserve">(Adelson et al., 2004; Dantas-Torres, Chomel, &amp; Otranto, 2012)</w:t>
+      </w:r>
+      <w:r>
+        <w:t xml:space="preserve">. There are multiple tick species native to the U.S. that can spread at least one human disease, and the consequences of increased globalization and livestock trade are becoming apparent with invasive species making landfall</w:t>
+      </w:r>
+      <w:r>
+        <w:t xml:space="preserve"> </w:t>
+      </w:r>
+      <w:r>
+        <w:t xml:space="preserve">(Jongejan &amp; Uilenberg, 2004)</w:t>
+      </w:r>
+      <w:r>
+        <w:t xml:space="preserve">. When investing multiple tick species, it becomes clear that each species has its own variation in lifecycle and disease prevalence that comes along with it. Knowing what these differences are give researchers the power to create control and prevention efforts for human disease. Current vector research is focusing on understanding the biology of these vectors in order to put future range expansions</w:t>
+      </w:r>
+      <w:r>
+        <w:t xml:space="preserve"> </w:t>
+      </w:r>
+      <w:r>
+        <w:t xml:space="preserve">(Ginsberg et al., 2017)</w:t>
+      </w:r>
+      <w:r>
+        <w:t xml:space="preserve">, and increased disease threat</w:t>
+      </w:r>
+      <w:r>
+        <w:t xml:space="preserve"> </w:t>
+      </w:r>
+      <w:r>
+        <w:t xml:space="preserve">(Arsnoe, Hickling, Ginsberg, McElreath, &amp; Tsao, 2015; Eisen &amp; Eisen, 2018)</w:t>
+      </w:r>
+      <w:r>
+        <w:t xml:space="preserve"> </w:t>
+      </w:r>
+      <w:r>
+        <w:t xml:space="preserve">into a clearer context. Our research aims to define trends over time in tick species looking into pathogen prevalence, and microbiome shifts. This information will inform future efforts to model disease expansion across the U.S. and into Canada.</w:t>
       </w:r>
     </w:p>
     <w:p>
@@ -223,7 +280,67 @@
         <w:br w:type="textWrapping"/>
       </w:r>
       <w:r>
-        <w:t xml:space="preserve">We are currently working to finishing compiling this dataset. This project was begun by prior Master’s student, Madelyn Watson, in Dr. Travis Glenn’s lab. The data was collected but the project did not get completed before Madelyn’s time at UGA. In collaboration with Dr. Michael Yabsley and the Southeastern Cooperative Wildlife Disease Study (SCWDS) ticks were brought in from the eastern region of the United States over the course of a year. When collected the habitat type and location was recorded for future reference. These ticks were then IDed, and used for 16S and PCR in order to determine the presence of pathogens and the microbial community within each specimen. The pathogen and microbial community will not be investigated genetically, instead we will be determining changes in prevalence over time and space. We are currently working to compile all the previous spreadsheets from the different labs into a single location to move forward with analysis. There is the possibility that some variables are in this dataset that had not been discussed in detail with me or we’re forgotten by the current researchers at this time.</w:t>
+        <w:t xml:space="preserve">Through the Southeastern Coopertative Wildlife Disease Study (SCWDS) ticks were collected from the eastern region of the United States over the course of a year, the ticks used in this study were all from Georgia. When collected the habitat type and location was recorded for future reference. These ticks were then IDed, and used for 16S and PCR in order to determine the presence of pathogens and the microbial community within each specimen. The pathogen and microbial community will not be investigated genetically, instead we will be determining changes in prevalence over time and space. The data used for this analysis includes the pathogens</w:t>
+      </w:r>
+      <w:r>
+        <w:t xml:space="preserve"> </w:t>
+      </w:r>
+      <w:r>
+        <w:rPr>
+          <w:i/>
+        </w:rPr>
+        <w:t xml:space="preserve">Rickettsia</w:t>
+      </w:r>
+      <w:r>
+        <w:t xml:space="preserve">,</w:t>
+      </w:r>
+      <w:r>
+        <w:t xml:space="preserve"> </w:t>
+      </w:r>
+      <w:r>
+        <w:rPr>
+          <w:i/>
+        </w:rPr>
+        <w:t xml:space="preserve">Ehrlichia ewingii</w:t>
+      </w:r>
+      <w:r>
+        <w:t xml:space="preserve">,</w:t>
+      </w:r>
+      <w:r>
+        <w:t xml:space="preserve"> </w:t>
+      </w:r>
+      <w:r>
+        <w:rPr>
+          <w:i/>
+        </w:rPr>
+        <w:t xml:space="preserve">Ehrlichia chaffeensis</w:t>
+      </w:r>
+      <w:r>
+        <w:t xml:space="preserve">,</w:t>
+      </w:r>
+      <w:r>
+        <w:t xml:space="preserve"> </w:t>
+      </w:r>
+      <w:r>
+        <w:rPr>
+          <w:i/>
+        </w:rPr>
+        <w:t xml:space="preserve">Anaplasma phagocytophilum</w:t>
+      </w:r>
+      <w:r>
+        <w:t xml:space="preserve">,</w:t>
+      </w:r>
+      <w:r>
+        <w:t xml:space="preserve"> </w:t>
+      </w:r>
+      <w:r>
+        <w:rPr>
+          <w:i/>
+        </w:rPr>
+        <w:t xml:space="preserve">Borrelia spp</w:t>
+      </w:r>
+      <w:r>
+        <w:t xml:space="preserve">, and Panola Mountain Ehrlichia (PME). There are multiple tick species that were identified through morphology, and the life stage the tick was collected. The habitat information includes: season, region, site, and general habitat.</w:t>
       </w:r>
     </w:p>
     <w:p>
@@ -259,7 +376,7 @@
         <w:br w:type="textWrapping"/>
       </w:r>
       <w:r>
-        <w:t xml:space="preserve">The habitats are broken into a few different locations, some more rural than others. The effect of habitat on pathogen prevalence is likely due to the different community make-up in each location. Doing this will give us an idea of how the community can sway pathogen prevalence in the select environment. IN order to answer this question we will use an ANOVA, looking at habitat type and specific pathogen.</w:t>
+        <w:t xml:space="preserve">The habitats are broken into a few different locations, some more rural than others. The effect of habitat on pathogen prevalence is likely due to the different community make-up in each location. Doing this will give us an idea of how the community can sway pathogen prevalence in the select environment. In order to answer this question we will use an ANOVA, looking at habitat type and specific pathogen.</w:t>
       </w:r>
       <w:r>
         <w:br w:type="textWrapping"/>
@@ -512,6 +629,299 @@
       </w:r>
       <w:bookmarkEnd w:id="36"/>
     </w:p>
+    <w:bookmarkStart w:id="51" w:name="refs"/>
+    <w:bookmarkStart w:id="38" w:name="ref-Adelson"/>
+    <w:p>
+      <w:pPr>
+        <w:pStyle w:val="Bibliography"/>
+      </w:pPr>
+      <w:r>
+        <w:t xml:space="preserve">Adelson, M. E., Rao, R. V., Tilton, R. C., Cabets, K., Eskow, E., Fein, L., … Mordechai, E. (2004). Prevalence of borrelia burgdorferi, bartonella spp., babesia microti, and anaplasma phagocytophila in ixodes scapularis ticks collected in northern new jersey [Journal Article].</w:t>
+      </w:r>
+      <w:r>
+        <w:t xml:space="preserve"> </w:t>
+      </w:r>
+      <w:r>
+        <w:rPr>
+          <w:i/>
+        </w:rPr>
+        <w:t xml:space="preserve">J Clin Microbiol</w:t>
+      </w:r>
+      <w:r>
+        <w:t xml:space="preserve">,</w:t>
+      </w:r>
+      <w:r>
+        <w:t xml:space="preserve"> </w:t>
+      </w:r>
+      <w:r>
+        <w:rPr>
+          <w:i/>
+        </w:rPr>
+        <w:t xml:space="preserve">42</w:t>
+      </w:r>
+      <w:r>
+        <w:t xml:space="preserve">(6), 2799–2801.</w:t>
+      </w:r>
+      <w:r>
+        <w:t xml:space="preserve"> </w:t>
+      </w:r>
+      <w:hyperlink r:id="rId37">
+        <w:r>
+          <w:rPr>
+            <w:rStyle w:val="Hyperlink"/>
+          </w:rPr>
+          <w:t xml:space="preserve">https://doi.org/10.1128/JCM.42.6.2799-2801.2004</w:t>
+        </w:r>
+      </w:hyperlink>
+    </w:p>
+    <w:bookmarkEnd w:id="38"/>
+    <w:bookmarkStart w:id="40" w:name="ref-Arsnoe"/>
+    <w:p>
+      <w:pPr>
+        <w:pStyle w:val="Bibliography"/>
+      </w:pPr>
+      <w:r>
+        <w:t xml:space="preserve">Arsnoe, I. M., Hickling, G. J., Ginsberg, H. S., McElreath, R., &amp; Tsao, J. I. (2015). Different populations of blacklegged tick nymphs exhibit differences in questing behavior that have implications for human lyme disease risk [Journal Article].</w:t>
+      </w:r>
+      <w:r>
+        <w:t xml:space="preserve"> </w:t>
+      </w:r>
+      <w:r>
+        <w:rPr>
+          <w:i/>
+        </w:rPr>
+        <w:t xml:space="preserve">PLoS One</w:t>
+      </w:r>
+      <w:r>
+        <w:t xml:space="preserve">,</w:t>
+      </w:r>
+      <w:r>
+        <w:t xml:space="preserve"> </w:t>
+      </w:r>
+      <w:r>
+        <w:rPr>
+          <w:i/>
+        </w:rPr>
+        <w:t xml:space="preserve">10</w:t>
+      </w:r>
+      <w:r>
+        <w:t xml:space="preserve">(5), e0127450.</w:t>
+      </w:r>
+      <w:r>
+        <w:t xml:space="preserve"> </w:t>
+      </w:r>
+      <w:hyperlink r:id="rId39">
+        <w:r>
+          <w:rPr>
+            <w:rStyle w:val="Hyperlink"/>
+          </w:rPr>
+          <w:t xml:space="preserve">https://doi.org/10.1371/journal.pone.0127450</w:t>
+        </w:r>
+      </w:hyperlink>
+    </w:p>
+    <w:bookmarkEnd w:id="40"/>
+    <w:bookmarkStart w:id="42" w:name="ref-Dantas"/>
+    <w:p>
+      <w:pPr>
+        <w:pStyle w:val="Bibliography"/>
+      </w:pPr>
+      <w:r>
+        <w:t xml:space="preserve">Dantas-Torres, F., Chomel, B. B., &amp; Otranto, D. (2012). Ticks and tick-borne diseases: A one health perspective [Journal Article].</w:t>
+      </w:r>
+      <w:r>
+        <w:t xml:space="preserve"> </w:t>
+      </w:r>
+      <w:r>
+        <w:rPr>
+          <w:i/>
+        </w:rPr>
+        <w:t xml:space="preserve">Trends Parasitol</w:t>
+      </w:r>
+      <w:r>
+        <w:t xml:space="preserve">,</w:t>
+      </w:r>
+      <w:r>
+        <w:t xml:space="preserve"> </w:t>
+      </w:r>
+      <w:r>
+        <w:rPr>
+          <w:i/>
+        </w:rPr>
+        <w:t xml:space="preserve">28</w:t>
+      </w:r>
+      <w:r>
+        <w:t xml:space="preserve">(10), 437–446.</w:t>
+      </w:r>
+      <w:r>
+        <w:t xml:space="preserve"> </w:t>
+      </w:r>
+      <w:hyperlink r:id="rId41">
+        <w:r>
+          <w:rPr>
+            <w:rStyle w:val="Hyperlink"/>
+          </w:rPr>
+          <w:t xml:space="preserve">https://doi.org/10.1016/j.pt.2012.07.003</w:t>
+        </w:r>
+      </w:hyperlink>
+    </w:p>
+    <w:bookmarkEnd w:id="42"/>
+    <w:bookmarkStart w:id="44" w:name="ref-Eisen"/>
+    <w:p>
+      <w:pPr>
+        <w:pStyle w:val="Bibliography"/>
+      </w:pPr>
+      <w:r>
+        <w:t xml:space="preserve">Eisen, R. J., &amp; Eisen, L. (2018). The blacklegged tick, ixodes scapularis: An increasing public health concern [Journal Article].</w:t>
+      </w:r>
+      <w:r>
+        <w:t xml:space="preserve"> </w:t>
+      </w:r>
+      <w:r>
+        <w:rPr>
+          <w:i/>
+        </w:rPr>
+        <w:t xml:space="preserve">Trends Parasitol</w:t>
+      </w:r>
+      <w:r>
+        <w:t xml:space="preserve">,</w:t>
+      </w:r>
+      <w:r>
+        <w:t xml:space="preserve"> </w:t>
+      </w:r>
+      <w:r>
+        <w:rPr>
+          <w:i/>
+        </w:rPr>
+        <w:t xml:space="preserve">34</w:t>
+      </w:r>
+      <w:r>
+        <w:t xml:space="preserve">(4), 295–309.</w:t>
+      </w:r>
+      <w:r>
+        <w:t xml:space="preserve"> </w:t>
+      </w:r>
+      <w:hyperlink r:id="rId43">
+        <w:r>
+          <w:rPr>
+            <w:rStyle w:val="Hyperlink"/>
+          </w:rPr>
+          <w:t xml:space="preserve">https://doi.org/10.1016/j.pt.2017.12.006</w:t>
+        </w:r>
+      </w:hyperlink>
+    </w:p>
+    <w:bookmarkEnd w:id="44"/>
+    <w:bookmarkStart w:id="46" w:name="ref-Ginsberg"/>
+    <w:p>
+      <w:pPr>
+        <w:pStyle w:val="Bibliography"/>
+      </w:pPr>
+      <w:r>
+        <w:t xml:space="preserve">Ginsberg, H. S., Albert, M., Acevedo, L., Dyer, M. C., Arsnoe, I. M., Tsao, J. I., … LeBrun, R. A. (2017). Environmental factors affecting survival of immature ixodes scapularis and implications for geographical distribution of lyme disease: The climate/behavior hypothesis [Journal Article].</w:t>
+      </w:r>
+      <w:r>
+        <w:t xml:space="preserve"> </w:t>
+      </w:r>
+      <w:r>
+        <w:rPr>
+          <w:i/>
+        </w:rPr>
+        <w:t xml:space="preserve">PLoS One</w:t>
+      </w:r>
+      <w:r>
+        <w:t xml:space="preserve">,</w:t>
+      </w:r>
+      <w:r>
+        <w:t xml:space="preserve"> </w:t>
+      </w:r>
+      <w:r>
+        <w:rPr>
+          <w:i/>
+        </w:rPr>
+        <w:t xml:space="preserve">12</w:t>
+      </w:r>
+      <w:r>
+        <w:t xml:space="preserve">(1), e0168723.</w:t>
+      </w:r>
+      <w:r>
+        <w:t xml:space="preserve"> </w:t>
+      </w:r>
+      <w:hyperlink r:id="rId45">
+        <w:r>
+          <w:rPr>
+            <w:rStyle w:val="Hyperlink"/>
+          </w:rPr>
+          <w:t xml:space="preserve">https://doi.org/10.1371/journal.pone.0168723</w:t>
+        </w:r>
+      </w:hyperlink>
+    </w:p>
+    <w:bookmarkEnd w:id="46"/>
+    <w:bookmarkStart w:id="48" w:name="ref-Jongejan"/>
+    <w:p>
+      <w:pPr>
+        <w:pStyle w:val="Bibliography"/>
+      </w:pPr>
+      <w:r>
+        <w:t xml:space="preserve">Jongejan, F., &amp; Uilenberg, G. (2004). The global importance of ticks [Journal Article].</w:t>
+      </w:r>
+      <w:r>
+        <w:t xml:space="preserve"> </w:t>
+      </w:r>
+      <w:r>
+        <w:rPr>
+          <w:i/>
+        </w:rPr>
+        <w:t xml:space="preserve">Parasitology</w:t>
+      </w:r>
+      <w:r>
+        <w:t xml:space="preserve">,</w:t>
+      </w:r>
+      <w:r>
+        <w:t xml:space="preserve"> </w:t>
+      </w:r>
+      <w:r>
+        <w:rPr>
+          <w:i/>
+        </w:rPr>
+        <w:t xml:space="preserve">129 Suppl</w:t>
+      </w:r>
+      <w:r>
+        <w:t xml:space="preserve">, S3–14. Retrieved from</w:t>
+      </w:r>
+      <w:r>
+        <w:t xml:space="preserve"> </w:t>
+      </w:r>
+      <w:hyperlink r:id="rId47">
+        <w:r>
+          <w:rPr>
+            <w:rStyle w:val="Hyperlink"/>
+          </w:rPr>
+          <w:t xml:space="preserve">https://www.ncbi.nlm.nih.gov/pubmed/15938502</w:t>
+        </w:r>
+      </w:hyperlink>
+    </w:p>
+    <w:bookmarkEnd w:id="48"/>
+    <w:bookmarkStart w:id="50" w:name="ref-CDC"/>
+    <w:p>
+      <w:pPr>
+        <w:pStyle w:val="Bibliography"/>
+      </w:pPr>
+      <w:r>
+        <w:t xml:space="preserve">Vector-Borne Disease, D. of. (2019). [Web Page]. Retrieved from</w:t>
+      </w:r>
+      <w:r>
+        <w:t xml:space="preserve"> </w:t>
+      </w:r>
+      <w:hyperlink r:id="rId49">
+        <w:r>
+          <w:rPr>
+            <w:rStyle w:val="Hyperlink"/>
+          </w:rPr>
+          <w:t xml:space="preserve">https://www.cdc.gov/lyme/datasurveillance/index.html</w:t>
+        </w:r>
+      </w:hyperlink>
+    </w:p>
+    <w:bookmarkEnd w:id="50"/>
+    <w:bookmarkEnd w:id="51"/>
     <w:sectPr/>
   </w:body>
 </w:document>

</xml_diff>

<commit_message>
Taking code from Rmd file to individual scripts
</commit_message>
<xml_diff>
--- a/products/manuscript/Project_Template.docx
+++ b/products/manuscript/Project_Template.docx
@@ -101,7 +101,7 @@
         <w:pStyle w:val="Date"/>
       </w:pPr>
       <w:r>
-        <w:t xml:space="preserve">2019-11-08</w:t>
+        <w:t xml:space="preserve">2019-11-13</w:t>
       </w:r>
     </w:p>
     <w:p>
@@ -400,34 +400,180 @@
         <w:rPr>
           <w:b/>
         </w:rPr>
-        <w:t xml:space="preserve">2. How pathogen prevalence shifts over time within different habitats?</w:t>
+        <w:t xml:space="preserve">2. What factors have the greatest influence on a tick carrying a pathogen?</w:t>
+      </w:r>
+      <w:r>
+        <w:t xml:space="preserve"> </w:t>
+      </w:r>
+      <w:r>
+        <w:rPr>
+          <w:b/>
+        </w:rPr>
+        <w:t xml:space="preserve">3. What influences</w:t>
+      </w:r>
+      <w:r>
+        <w:rPr>
+          <w:b/>
+        </w:rPr>
+        <w:t xml:space="preserve"> </w:t>
+      </w:r>
+      <w:r>
+        <w:rPr>
+          <w:i/>
+          <w:b/>
+        </w:rPr>
+        <w:t xml:space="preserve">Ixodes scapularis</w:t>
+      </w:r>
+      <w:r>
+        <w:rPr>
+          <w:b/>
+        </w:rPr>
+        <w:t xml:space="preserve"> </w:t>
+      </w:r>
+      <w:r>
+        <w:rPr>
+          <w:b/>
+        </w:rPr>
+        <w:t xml:space="preserve">to have</w:t>
+      </w:r>
+      <w:r>
+        <w:rPr>
+          <w:b/>
+        </w:rPr>
+        <w:t xml:space="preserve"> </w:t>
+      </w:r>
+      <w:r>
+        <w:rPr>
+          <w:i/>
+          <w:b/>
+        </w:rPr>
+        <w:t xml:space="preserve">Borrelia spp.</w:t>
+      </w:r>
+      <w:r>
+        <w:rPr>
+          <w:b/>
+        </w:rPr>
+        <w:t xml:space="preserve">?</w:t>
+      </w:r>
+    </w:p>
+    <w:p>
+      <w:pPr>
+        <w:pStyle w:val="Heading1"/>
+      </w:pPr>
+      <w:bookmarkStart w:id="26" w:name="methods-and-results"/>
+      <w:r>
+        <w:t xml:space="preserve">Methods and Results</w:t>
+      </w:r>
+      <w:bookmarkEnd w:id="26"/>
+    </w:p>
+    <w:p>
+      <w:pPr>
+        <w:pStyle w:val="Heading2"/>
+      </w:pPr>
+      <w:bookmarkStart w:id="27" w:name="data-aquisition"/>
+      <w:r>
+        <w:t xml:space="preserve">Data aquisition</w:t>
+      </w:r>
+      <w:bookmarkEnd w:id="27"/>
+    </w:p>
+    <w:p>
+      <w:pPr>
+        <w:pStyle w:val="FirstParagraph"/>
+      </w:pPr>
+      <w:r>
+        <w:rPr>
+          <w:i/>
+        </w:rPr>
+        <w:t xml:space="preserve">As applicable, explain where and how you got the data. If you directly import the data from an online source, you can combine this section with the next.</w:t>
       </w:r>
       <w:r>
         <w:br w:type="textWrapping"/>
       </w:r>
       <w:r>
-        <w:t xml:space="preserve">This will show how changes in habitat, likely due to temperature and humidity changes, effects the pathogen prevalence in a single area. We will be comparing habitats to each other through ANOVA tests.</w:t>
-      </w:r>
-    </w:p>
-    <w:p>
-      <w:pPr>
-        <w:pStyle w:val="Heading1"/>
-      </w:pPr>
-      <w:bookmarkStart w:id="26" w:name="methods-and-results"/>
-      <w:r>
-        <w:t xml:space="preserve">Methods and Results</w:t>
-      </w:r>
-      <w:bookmarkEnd w:id="26"/>
+        <w:t xml:space="preserve">Through the Southeastern Coopertative Wildlife Disease Study (SCWDS) ticks were collected from the eastern region of the United States over the course of a year, the ticks used in this study were all from Georgia. In order to collect the ticks typical drag sampling was done in each transect of the area, with checks being done of the drag every 10m. When collected the habitat type and location was recorded for future reference. These ticks were then IDed through morphology, and used for 16S and PCR in order to determine the presence of pathogens and the microbial community within each specimen. The pathogen and microbial community will not be investigated genetically, instead we will be determining changes in prevalence over time and space. The data used for this analysis includes the pathogens</w:t>
+      </w:r>
+      <w:r>
+        <w:t xml:space="preserve"> </w:t>
+      </w:r>
+      <w:r>
+        <w:rPr>
+          <w:i/>
+        </w:rPr>
+        <w:t xml:space="preserve">Rickettsia</w:t>
+      </w:r>
+      <w:r>
+        <w:t xml:space="preserve">,</w:t>
+      </w:r>
+      <w:r>
+        <w:t xml:space="preserve"> </w:t>
+      </w:r>
+      <w:r>
+        <w:rPr>
+          <w:i/>
+        </w:rPr>
+        <w:t xml:space="preserve">Ehrlichia ewingii</w:t>
+      </w:r>
+      <w:r>
+        <w:t xml:space="preserve">,</w:t>
+      </w:r>
+      <w:r>
+        <w:t xml:space="preserve"> </w:t>
+      </w:r>
+      <w:r>
+        <w:rPr>
+          <w:i/>
+        </w:rPr>
+        <w:t xml:space="preserve">Ehrlichia chaffeensis</w:t>
+      </w:r>
+      <w:r>
+        <w:t xml:space="preserve">,</w:t>
+      </w:r>
+      <w:r>
+        <w:t xml:space="preserve"> </w:t>
+      </w:r>
+      <w:r>
+        <w:rPr>
+          <w:i/>
+        </w:rPr>
+        <w:t xml:space="preserve">Anaplasma phagocytophilum</w:t>
+      </w:r>
+      <w:r>
+        <w:t xml:space="preserve">,</w:t>
+      </w:r>
+      <w:r>
+        <w:t xml:space="preserve"> </w:t>
+      </w:r>
+      <w:r>
+        <w:rPr>
+          <w:i/>
+        </w:rPr>
+        <w:t xml:space="preserve">Borrelia spp</w:t>
+      </w:r>
+      <w:r>
+        <w:t xml:space="preserve">, and Panola Mountain Ehrlichia (PME). The habitat information includes: season, region, site, and general habitat. The raw data can be found in the project file</w:t>
+      </w:r>
+      <w:r>
+        <w:t xml:space="preserve"> </w:t>
+      </w:r>
+      <w:r>
+        <w:rPr>
+          <w:rStyle w:val="VerbatimChar"/>
+        </w:rPr>
+        <w:t xml:space="preserve">./data/raw_data/RawDataTickPathLoc.csv</w:t>
+      </w:r>
+      <w:r>
+        <w:t xml:space="preserve">. This data is used for the analysis.</w:t>
+      </w:r>
     </w:p>
     <w:p>
       <w:pPr>
         <w:pStyle w:val="Heading2"/>
       </w:pPr>
-      <w:bookmarkStart w:id="27" w:name="data-aquisition"/>
-      <w:r>
-        <w:t xml:space="preserve">Data aquisition</w:t>
-      </w:r>
-      <w:bookmarkEnd w:id="27"/>
+      <w:bookmarkStart w:id="28" w:name="data-import-and-cleaning"/>
+      <w:r>
+        <w:t xml:space="preserve">Data import and cleaning</w:t>
+      </w:r>
+      <w:bookmarkEnd w:id="28"/>
     </w:p>
     <w:p>
       <w:pPr>
@@ -437,25 +583,40 @@
         <w:rPr>
           <w:i/>
         </w:rPr>
-        <w:t xml:space="preserve">As applicable, explain where and how you got the data. If you directly import the data from an online source, you can combine this section with the next.</w:t>
+        <w:t xml:space="preserve">Write code that reads in the file and cleans it so it’s ready for analysis. Since this will be fairly long code for most datasets, it might be a good idea to have it in one or several R scripts. If that is the case, explain here briefly what each file does. The files themselves should be commented well so everyone can follow along.</w:t>
       </w:r>
       <w:r>
         <w:br w:type="textWrapping"/>
       </w:r>
       <w:r>
-        <w:t xml:space="preserve">Through the Southeastern Coopertative Wildlife Disease Study (SCWDS) ticks were collected from the eastern region of the United States over the course of a year, the ticks used in this study were all from Georgia. In order to collect the ticks typical drag sampling was done in each transect of the area, with checks being done of the drag every 10m. When collected the habitat type and location was recorded for future reference. These ticks were then IDed through morphology, and used for 16S and PCR in order to determine the presence of pathogens and the microbial community within each specimen. The pathogen and microbial community will not be investigated genetically, instead we will be determining changes in prevalence over time and space. The data used for this analysis includes the pathogens</w:t>
-      </w:r>
-      <w:r>
-        <w:t xml:space="preserve"> </w:t>
+        <w:t xml:space="preserve">The data is originally imported from a</w:t>
+      </w:r>
+      <w:r>
+        <w:t xml:space="preserve"> </w:t>
+      </w:r>
+      <w:r>
+        <w:rPr>
+          <w:rStyle w:val="VerbatimChar"/>
+        </w:rPr>
+        <w:t xml:space="preserve">.csv</w:t>
+      </w:r>
+      <w:r>
+        <w:t xml:space="preserve"> </w:t>
+      </w:r>
+      <w:r>
+        <w:t xml:space="preserve">file which includes 16 variables and 1968 observations. These observations are from either a single nymph, a single adult, or a pool of larvae. The larvae need to be pooled as individually they do not contain enough DNA for detection. However, larvae could only be infected with pathogens that are transovarially passed to the offspring (like Rickettsia) and the two pathogens consistently tested for (</w:t>
       </w:r>
       <w:r>
         <w:rPr>
           <w:i/>
         </w:rPr>
-        <w:t xml:space="preserve">Rickettsia</w:t>
-      </w:r>
-      <w:r>
-        <w:t xml:space="preserve">,</w:t>
+        <w:t xml:space="preserve">A. phagocytophilum</w:t>
+      </w:r>
+      <w:r>
+        <w:t xml:space="preserve"> </w:t>
+      </w:r>
+      <w:r>
+        <w:t xml:space="preserve">and</w:t>
       </w:r>
       <w:r>
         <w:t xml:space="preserve"> </w:t>
@@ -464,135 +625,31 @@
         <w:rPr>
           <w:i/>
         </w:rPr>
-        <w:t xml:space="preserve">Ehrlichia ewingii</w:t>
-      </w:r>
-      <w:r>
-        <w:t xml:space="preserve">,</w:t>
-      </w:r>
-      <w:r>
-        <w:t xml:space="preserve"> </w:t>
-      </w:r>
-      <w:r>
-        <w:rPr>
-          <w:i/>
-        </w:rPr>
-        <w:t xml:space="preserve">Ehrlichia chaffeensis</w:t>
-      </w:r>
-      <w:r>
-        <w:t xml:space="preserve">,</w:t>
-      </w:r>
-      <w:r>
-        <w:t xml:space="preserve"> </w:t>
-      </w:r>
-      <w:r>
-        <w:rPr>
-          <w:i/>
-        </w:rPr>
-        <w:t xml:space="preserve">Anaplasma phagocytophilum</w:t>
-      </w:r>
-      <w:r>
-        <w:t xml:space="preserve">,</w:t>
-      </w:r>
-      <w:r>
-        <w:t xml:space="preserve"> </w:t>
-      </w:r>
-      <w:r>
-        <w:rPr>
-          <w:i/>
-        </w:rPr>
-        <w:t xml:space="preserve">Borrelia spp</w:t>
-      </w:r>
-      <w:r>
-        <w:t xml:space="preserve">, and Panola Mountain Ehrlichia (PME). The habitat information includes: season, region, site, and general habitat. The raw data can be found in the project file</w:t>
-      </w:r>
-      <w:r>
-        <w:t xml:space="preserve"> </w:t>
-      </w:r>
-      <w:r>
-        <w:rPr>
-          <w:rStyle w:val="VerbatimChar"/>
-        </w:rPr>
-        <w:t xml:space="preserve">./data/raw_data/RawDataTickPathLoc.csv</w:t>
-      </w:r>
-      <w:r>
-        <w:t xml:space="preserve">. This data is used for the analysis.</w:t>
+        <w:t xml:space="preserve">Borrelia spp.</w:t>
+      </w:r>
+      <w:r>
+        <w:t xml:space="preserve">) are not known to be transmitted in this way. In order to clean this data we first will import the data so all empty observations are coded as NA. Then we need to adjust a few levels within our variables because they have extra spaces or a spelled incorrectly. Once these are fixed we calculate the total number of pathogens found within single individuals. This is our main outcome of interest instead of looking at individual pathogens which weren’t consistently tested.</w:t>
       </w:r>
     </w:p>
     <w:p>
       <w:pPr>
         <w:pStyle w:val="Heading2"/>
       </w:pPr>
-      <w:bookmarkStart w:id="28" w:name="data-import-and-cleaning"/>
-      <w:r>
-        <w:t xml:space="preserve">Data import and cleaning</w:t>
-      </w:r>
-      <w:bookmarkEnd w:id="28"/>
-    </w:p>
-    <w:p>
-      <w:pPr>
-        <w:pStyle w:val="FirstParagraph"/>
-      </w:pPr>
-      <w:r>
-        <w:rPr>
-          <w:i/>
-        </w:rPr>
-        <w:t xml:space="preserve">Write code that reads in the file and cleans it so it’s ready for analysis. Since this will be fairly long code for most datasets, it might be a good idea to have it in one or several R scripts. If that is the case, explain here briefly what each file does. The files themselves should be commented well so everyone can follow along.</w:t>
-      </w:r>
-      <w:r>
-        <w:br w:type="textWrapping"/>
-      </w:r>
-      <w:r>
-        <w:t xml:space="preserve">The data is originally imported from a</w:t>
-      </w:r>
-      <w:r>
-        <w:t xml:space="preserve"> </w:t>
-      </w:r>
-      <w:r>
-        <w:rPr>
-          <w:rStyle w:val="VerbatimChar"/>
-        </w:rPr>
-        <w:t xml:space="preserve">.csv</w:t>
-      </w:r>
-      <w:r>
-        <w:t xml:space="preserve"> </w:t>
-      </w:r>
-      <w:r>
-        <w:t xml:space="preserve">file which includes 16 variables and 1968 observations. These observations are from either a single nymph, a single adult, or a pool of larvae. The larvae need to be pooled as individually they do not contain enough DNA for detection. However, larvae could only be infected with pathogens that are transovarially passed to the offspring (like Rickettsia) and the two pathogens consistently tested for (</w:t>
-      </w:r>
-      <w:r>
-        <w:rPr>
-          <w:i/>
-        </w:rPr>
-        <w:t xml:space="preserve">A. phagocytophilum</w:t>
-      </w:r>
-      <w:r>
-        <w:t xml:space="preserve"> </w:t>
-      </w:r>
-      <w:r>
-        <w:t xml:space="preserve">and</w:t>
-      </w:r>
-      <w:r>
-        <w:t xml:space="preserve"> </w:t>
-      </w:r>
-      <w:r>
-        <w:rPr>
-          <w:i/>
-        </w:rPr>
-        <w:t xml:space="preserve">Borrelia spp.</w:t>
-      </w:r>
-      <w:r>
-        <w:t xml:space="preserve">) are not known to be transmitted in this way. In order to clean this data we first will import the data so all empty observations are coded as NA. Then we need to adjust a few levels within our variables because they have extra spaces or a spelled incorrectly. Once these are fixed we calculate the total number of pathogens found within single individuals. This is our main outcome of interest instead of looking at individual pathogens which weren’t consistently tested.</w:t>
-      </w:r>
-    </w:p>
-    <w:p>
-      <w:pPr>
-        <w:pStyle w:val="Heading2"/>
-      </w:pPr>
       <w:bookmarkStart w:id="29" w:name="univariate-analysis"/>
       <w:r>
         <w:t xml:space="preserve">Univariate analysis</w:t>
       </w:r>
       <w:bookmarkEnd w:id="29"/>
+    </w:p>
+    <w:p>
+      <w:pPr>
+        <w:pStyle w:val="Heading3"/>
+      </w:pPr>
+      <w:bookmarkStart w:id="30" w:name="X88bc2188677578560844c7f869f2e95d3a19142"/>
+      <w:r>
+        <w:t xml:space="preserve">Dr. Handel - Most of my variables are categorical, so I’m not sure what the best analysis methods are, I tried applying what we used in class but I don’t know.</w:t>
+      </w:r>
+      <w:bookmarkEnd w:id="30"/>
     </w:p>
     <w:p>
       <w:pPr>
@@ -683,65 +740,6 @@
                 <pic:pic>
                   <pic:nvPicPr>
                     <pic:cNvPr descr="../../results/speciesLandfigure.png" id="0" name="Picture"/>
-                    <pic:cNvPicPr>
-                      <a:picLocks noChangeArrowheads="1" noChangeAspect="1"/>
-                    </pic:cNvPicPr>
-                  </pic:nvPicPr>
-                  <pic:blipFill>
-                    <a:blip r:embed="rId30"/>
-                    <a:stretch>
-                      <a:fillRect/>
-                    </a:stretch>
-                  </pic:blipFill>
-                  <pic:spPr bwMode="auto">
-                    <a:xfrm>
-                      <a:off x="0" y="0"/>
-                      <a:ext cx="4587290" cy="3669832"/>
-                    </a:xfrm>
-                    <a:prstGeom prst="rect">
-                      <a:avLst/>
-                    </a:prstGeom>
-                    <a:noFill/>
-                    <a:ln w="9525">
-                      <a:noFill/>
-                      <a:headEnd/>
-                      <a:tailEnd/>
-                    </a:ln>
-                  </pic:spPr>
-                </pic:pic>
-              </a:graphicData>
-            </a:graphic>
-          </wp:inline>
-        </w:drawing>
-      </w:r>
-      <w:r>
-        <w:br w:type="textWrapping"/>
-      </w:r>
-      <w:r>
-        <w:t xml:space="preserve">Figure 1. Pathogen prevalence per species. This figure shows the number of individuals per species that tested positive for a particular pathogen.</w:t>
-      </w:r>
-    </w:p>
-    <w:p>
-      <w:pPr>
-        <w:pStyle w:val="BodyText"/>
-      </w:pPr>
-      <w:r>
-        <w:t xml:space="preserve">We can also use this dataset to see if lifestage has any relationship to habitat (fig 2). Overall, we can see that BHL and Upland have the most ticks of any lifestage found throughout it. However, there are pockets in Upland that have large numbers of nymphs found in a single transect which is an interesting phenomenom.</w:t>
-      </w:r>
-      <w:r>
-        <w:br w:type="textWrapping"/>
-      </w:r>
-      <w:r>
-        <w:drawing>
-          <wp:inline>
-            <wp:extent cx="4587290" cy="3669832"/>
-            <wp:effectExtent b="0" l="0" r="0" t="0"/>
-            <wp:docPr descr="Figure 2. Tick lifestage versus the habitat. This figure shows the number of individuals in each lifestage found in the different habitats." title="" id="1" name="Picture"/>
-            <a:graphic>
-              <a:graphicData uri="http://schemas.openxmlformats.org/drawingml/2006/picture">
-                <pic:pic>
-                  <pic:nvPicPr>
-                    <pic:cNvPr descr="../../results/lifeLandfigure.png" id="0" name="Picture"/>
                     <pic:cNvPicPr>
                       <a:picLocks noChangeArrowheads="1" noChangeAspect="1"/>
                     </pic:cNvPicPr>
@@ -777,18 +775,142 @@
         <w:br w:type="textWrapping"/>
       </w:r>
       <w:r>
+        <w:t xml:space="preserve">Figure 1. Pathogen prevalence per species. This figure shows the number of individuals per species that tested positive for a particular pathogen.</w:t>
+      </w:r>
+    </w:p>
+    <w:p>
+      <w:pPr>
+        <w:pStyle w:val="BodyText"/>
+      </w:pPr>
+      <w:r>
+        <w:t xml:space="preserve">We can also use this dataset to see if lifestage has any relationship to habitat (fig 2). Overall, we can see that BHL and Upland have the most ticks of any lifestage found throughout it. However, there are pockets in Upland that have large numbers of nymphs found in a single transect which is an interesting phenomenom.</w:t>
+      </w:r>
+      <w:r>
+        <w:br w:type="textWrapping"/>
+      </w:r>
+      <w:r>
+        <w:drawing>
+          <wp:inline>
+            <wp:extent cx="4587290" cy="3669832"/>
+            <wp:effectExtent b="0" l="0" r="0" t="0"/>
+            <wp:docPr descr="Figure 2. Tick lifestage versus the habitat. This figure shows the number of individuals in each lifestage found in the different habitats." title="" id="1" name="Picture"/>
+            <a:graphic>
+              <a:graphicData uri="http://schemas.openxmlformats.org/drawingml/2006/picture">
+                <pic:pic>
+                  <pic:nvPicPr>
+                    <pic:cNvPr descr="../../results/lifeLandfigure.png" id="0" name="Picture"/>
+                    <pic:cNvPicPr>
+                      <a:picLocks noChangeArrowheads="1" noChangeAspect="1"/>
+                    </pic:cNvPicPr>
+                  </pic:nvPicPr>
+                  <pic:blipFill>
+                    <a:blip r:embed="rId32"/>
+                    <a:stretch>
+                      <a:fillRect/>
+                    </a:stretch>
+                  </pic:blipFill>
+                  <pic:spPr bwMode="auto">
+                    <a:xfrm>
+                      <a:off x="0" y="0"/>
+                      <a:ext cx="4587290" cy="3669832"/>
+                    </a:xfrm>
+                    <a:prstGeom prst="rect">
+                      <a:avLst/>
+                    </a:prstGeom>
+                    <a:noFill/>
+                    <a:ln w="9525">
+                      <a:noFill/>
+                      <a:headEnd/>
+                      <a:tailEnd/>
+                    </a:ln>
+                  </pic:spPr>
+                </pic:pic>
+              </a:graphicData>
+            </a:graphic>
+          </wp:inline>
+        </w:drawing>
+      </w:r>
+      <w:r>
+        <w:br w:type="textWrapping"/>
+      </w:r>
+      <w:r>
         <w:t xml:space="preserve">Figure 2. Tick lifestage versus the habitat. This figure shows the number of individuals in each lifestage found in the different habitats.</w:t>
       </w:r>
     </w:p>
     <w:p>
       <w:pPr>
+        <w:pStyle w:val="BodyText"/>
+      </w:pPr>
+      <w:r>
+        <w:drawing>
+          <wp:inline>
+            <wp:extent cx="4587290" cy="3669832"/>
+            <wp:effectExtent b="0" l="0" r="0" t="0"/>
+            <wp:docPr descr="Figure 3. Borrelia.spp Prevalence in Different Regions for Ixodes scapularis" title="" id="1" name="Picture"/>
+            <a:graphic>
+              <a:graphicData uri="http://schemas.openxmlformats.org/drawingml/2006/picture">
+                <pic:pic>
+                  <pic:nvPicPr>
+                    <pic:cNvPr descr="../../results/BorrRegionfigure.png" id="0" name="Picture"/>
+                    <pic:cNvPicPr>
+                      <a:picLocks noChangeArrowheads="1" noChangeAspect="1"/>
+                    </pic:cNvPicPr>
+                  </pic:nvPicPr>
+                  <pic:blipFill>
+                    <a:blip r:embed="rId33"/>
+                    <a:stretch>
+                      <a:fillRect/>
+                    </a:stretch>
+                  </pic:blipFill>
+                  <pic:spPr bwMode="auto">
+                    <a:xfrm>
+                      <a:off x="0" y="0"/>
+                      <a:ext cx="4587290" cy="3669832"/>
+                    </a:xfrm>
+                    <a:prstGeom prst="rect">
+                      <a:avLst/>
+                    </a:prstGeom>
+                    <a:noFill/>
+                    <a:ln w="9525">
+                      <a:noFill/>
+                      <a:headEnd/>
+                      <a:tailEnd/>
+                    </a:ln>
+                  </pic:spPr>
+                </pic:pic>
+              </a:graphicData>
+            </a:graphic>
+          </wp:inline>
+        </w:drawing>
+      </w:r>
+      <w:r>
+        <w:t xml:space="preserve"> </w:t>
+      </w:r>
+      <w:r>
+        <w:t xml:space="preserve">Figure 3. Borrelia.spp Prevalence in Different Regions for</w:t>
+      </w:r>
+      <w:r>
+        <w:t xml:space="preserve"> </w:t>
+      </w:r>
+      <w:r>
+        <w:rPr>
+          <w:i/>
+        </w:rPr>
+        <w:t xml:space="preserve">Ixodes scapularis</w:t>
+      </w:r>
+      <w:r>
+        <w:t xml:space="preserve">. This figure shows the different Regions have similar sampling efforts and also that Borrelia.spp positive samples are significantly less than negative samples.</w:t>
+      </w:r>
+    </w:p>
+    <w:p>
+      <w:pPr>
         <w:pStyle w:val="Heading2"/>
       </w:pPr>
-      <w:bookmarkStart w:id="32" w:name="bivariate-analysis"/>
+      <w:bookmarkStart w:id="34" w:name="bivariate-analysis"/>
       <w:r>
         <w:t xml:space="preserve">Bivariate analysis</w:t>
       </w:r>
-      <w:bookmarkEnd w:id="32"/>
+      <w:bookmarkEnd w:id="34"/>
     </w:p>
     <w:p>
       <w:pPr>
@@ -803,10 +925,32 @@
     </w:p>
     <w:p>
       <w:pPr>
+        <w:pStyle w:val="Heading3"/>
+      </w:pPr>
+      <w:bookmarkStart w:id="35" w:name="X93ab23a9a4ab4cfb87d6ea38ea2c10e6797ac8c"/>
+      <w:r>
+        <w:t xml:space="preserve">Dr. Handel - I’m not sure of the best way to present these tables</w:t>
+      </w:r>
+      <w:bookmarkEnd w:id="35"/>
+    </w:p>
+    <w:p>
+      <w:pPr>
         <w:pStyle w:val="SourceCode"/>
       </w:pPr>
       <w:r>
         <w:rPr>
+          <w:rStyle w:val="NormalTok"/>
+        </w:rPr>
+        <w:t xml:space="preserve">lmtablePathHab &lt;-</w:t>
+      </w:r>
+      <w:r>
+        <w:rPr>
+          <w:rStyle w:val="StringTok"/>
+        </w:rPr>
+        <w:t xml:space="preserve"> </w:t>
+      </w:r>
+      <w:r>
+        <w:rPr>
           <w:rStyle w:val="KeywordTok"/>
         </w:rPr>
         <w:t xml:space="preserve">readRDS</w:t>
@@ -829,81 +973,934 @@
         </w:rPr>
         <w:t xml:space="preserve">)</w:t>
       </w:r>
-    </w:p>
+      <w:r>
+        <w:br w:type="textWrapping"/>
+      </w:r>
+      <w:r>
+        <w:rPr>
+          <w:rStyle w:val="NormalTok"/>
+        </w:rPr>
+        <w:t xml:space="preserve">lmtablePathSea &lt;-</w:t>
+      </w:r>
+      <w:r>
+        <w:rPr>
+          <w:rStyle w:val="StringTok"/>
+        </w:rPr>
+        <w:t xml:space="preserve"> </w:t>
+      </w:r>
+      <w:r>
+        <w:rPr>
+          <w:rStyle w:val="KeywordTok"/>
+        </w:rPr>
+        <w:t xml:space="preserve">readRDS</w:t>
+      </w:r>
+      <w:r>
+        <w:rPr>
+          <w:rStyle w:val="NormalTok"/>
+        </w:rPr>
+        <w:t xml:space="preserve">(</w:t>
+      </w:r>
+      <w:r>
+        <w:rPr>
+          <w:rStyle w:val="StringTok"/>
+        </w:rPr>
+        <w:t xml:space="preserve">"../../results/resulttablePathSea.rds"</w:t>
+      </w:r>
+      <w:r>
+        <w:rPr>
+          <w:rStyle w:val="NormalTok"/>
+        </w:rPr>
+        <w:t xml:space="preserve">)</w:t>
+      </w:r>
+      <w:r>
+        <w:br w:type="textWrapping"/>
+      </w:r>
+      <w:r>
+        <w:rPr>
+          <w:rStyle w:val="NormalTok"/>
+        </w:rPr>
+        <w:t xml:space="preserve">lmtablePathSpe &lt;-</w:t>
+      </w:r>
+      <w:r>
+        <w:rPr>
+          <w:rStyle w:val="StringTok"/>
+        </w:rPr>
+        <w:t xml:space="preserve"> </w:t>
+      </w:r>
+      <w:r>
+        <w:rPr>
+          <w:rStyle w:val="KeywordTok"/>
+        </w:rPr>
+        <w:t xml:space="preserve">readRDS</w:t>
+      </w:r>
+      <w:r>
+        <w:rPr>
+          <w:rStyle w:val="NormalTok"/>
+        </w:rPr>
+        <w:t xml:space="preserve">(</w:t>
+      </w:r>
+      <w:r>
+        <w:rPr>
+          <w:rStyle w:val="StringTok"/>
+        </w:rPr>
+        <w:t xml:space="preserve">"../../results/resulttablePathSpe.rds"</w:t>
+      </w:r>
+      <w:r>
+        <w:rPr>
+          <w:rStyle w:val="NormalTok"/>
+        </w:rPr>
+        <w:t xml:space="preserve">)</w:t>
+      </w:r>
+      <w:r>
+        <w:br w:type="textWrapping"/>
+      </w:r>
+      <w:r>
+        <w:rPr>
+          <w:rStyle w:val="NormalTok"/>
+        </w:rPr>
+        <w:t xml:space="preserve">lmtableBor &lt;-</w:t>
+      </w:r>
+      <w:r>
+        <w:rPr>
+          <w:rStyle w:val="StringTok"/>
+        </w:rPr>
+        <w:t xml:space="preserve"> </w:t>
+      </w:r>
+      <w:r>
+        <w:rPr>
+          <w:rStyle w:val="KeywordTok"/>
+        </w:rPr>
+        <w:t xml:space="preserve">readRDS</w:t>
+      </w:r>
+      <w:r>
+        <w:rPr>
+          <w:rStyle w:val="NormalTok"/>
+        </w:rPr>
+        <w:t xml:space="preserve">(</w:t>
+      </w:r>
+      <w:r>
+        <w:rPr>
+          <w:rStyle w:val="StringTok"/>
+        </w:rPr>
+        <w:t xml:space="preserve">"../../results/resulttableBor.rds"</w:t>
+      </w:r>
+      <w:r>
+        <w:rPr>
+          <w:rStyle w:val="NormalTok"/>
+        </w:rPr>
+        <w:t xml:space="preserve">)</w:t>
+      </w:r>
+      <w:r>
+        <w:br w:type="textWrapping"/>
+      </w:r>
+      <w:r>
+        <w:br w:type="textWrapping"/>
+      </w:r>
+      <w:r>
+        <w:rPr>
+          <w:rStyle w:val="KeywordTok"/>
+        </w:rPr>
+        <w:t xml:space="preserve">kable</w:t>
+      </w:r>
+      <w:r>
+        <w:rPr>
+          <w:rStyle w:val="NormalTok"/>
+        </w:rPr>
+        <w:t xml:space="preserve">(lmtablePathHab, </w:t>
+      </w:r>
+      <w:r>
+        <w:rPr>
+          <w:rStyle w:val="DataTypeTok"/>
+        </w:rPr>
+        <w:t xml:space="preserve">caption =</w:t>
+      </w:r>
+      <w:r>
+        <w:rPr>
+          <w:rStyle w:val="NormalTok"/>
+        </w:rPr>
+        <w:t xml:space="preserve"> </w:t>
+      </w:r>
+      <w:r>
+        <w:rPr>
+          <w:rStyle w:val="StringTok"/>
+        </w:rPr>
+        <w:t xml:space="preserve">"Table 1. How the different habitats are related to total pathogen"</w:t>
+      </w:r>
+      <w:r>
+        <w:rPr>
+          <w:rStyle w:val="NormalTok"/>
+        </w:rPr>
+        <w:t xml:space="preserve">)</w:t>
+      </w:r>
+    </w:p>
+    <w:p>
+      <w:pPr>
+        <w:pStyle w:val="TableCaption"/>
+      </w:pPr>
+      <w:r>
+        <w:t xml:space="preserve">Table 1: Table 1. How the different habitats are related to total pathogen</w:t>
+      </w:r>
+    </w:p>
+    <w:tbl>
+      <w:tblPr>
+        <w:tblStyle w:val="Table"/>
+        <w:tblW w:type="pct" w:w="0.0"/>
+        <w:tblLook w:firstRow="1"/>
+        <w:tblCaption w:val="Table 1: Table 1. How the different habitats are related to total pathogen"/>
+      </w:tblPr>
+      <w:tblGrid/>
+      <w:tr>
+        <w:trPr>
+          <w:cnfStyle w:firstRow="1"/>
+        </w:trPr>
+        <w:tc>
+          <w:tcPr>
+            <w:tcBorders>
+              <w:bottom w:val="single"/>
+            </w:tcBorders>
+            <w:vAlign w:val="bottom"/>
+          </w:tcPr>
+          <w:p>
+            <w:pPr>
+              <w:pStyle w:val="Compact"/>
+              <w:jc w:val="left"/>
+            </w:pPr>
+            <w:r>
+              <w:t xml:space="preserve">term</w:t>
+            </w:r>
+          </w:p>
+        </w:tc>
+        <w:tc>
+          <w:tcPr>
+            <w:tcBorders>
+              <w:bottom w:val="single"/>
+            </w:tcBorders>
+            <w:vAlign w:val="bottom"/>
+          </w:tcPr>
+          <w:p>
+            <w:pPr>
+              <w:pStyle w:val="Compact"/>
+              <w:jc w:val="right"/>
+            </w:pPr>
+            <w:r>
+              <w:t xml:space="preserve">estimate</w:t>
+            </w:r>
+          </w:p>
+        </w:tc>
+        <w:tc>
+          <w:tcPr>
+            <w:tcBorders>
+              <w:bottom w:val="single"/>
+            </w:tcBorders>
+            <w:vAlign w:val="bottom"/>
+          </w:tcPr>
+          <w:p>
+            <w:pPr>
+              <w:pStyle w:val="Compact"/>
+              <w:jc w:val="right"/>
+            </w:pPr>
+            <w:r>
+              <w:t xml:space="preserve">std.error</w:t>
+            </w:r>
+          </w:p>
+        </w:tc>
+        <w:tc>
+          <w:tcPr>
+            <w:tcBorders>
+              <w:bottom w:val="single"/>
+            </w:tcBorders>
+            <w:vAlign w:val="bottom"/>
+          </w:tcPr>
+          <w:p>
+            <w:pPr>
+              <w:pStyle w:val="Compact"/>
+              <w:jc w:val="right"/>
+            </w:pPr>
+            <w:r>
+              <w:t xml:space="preserve">statistic</w:t>
+            </w:r>
+          </w:p>
+        </w:tc>
+        <w:tc>
+          <w:tcPr>
+            <w:tcBorders>
+              <w:bottom w:val="single"/>
+            </w:tcBorders>
+            <w:vAlign w:val="bottom"/>
+          </w:tcPr>
+          <w:p>
+            <w:pPr>
+              <w:pStyle w:val="Compact"/>
+              <w:jc w:val="right"/>
+            </w:pPr>
+            <w:r>
+              <w:t xml:space="preserve">p.value</w:t>
+            </w:r>
+          </w:p>
+        </w:tc>
+      </w:tr>
+      <w:tr>
+        <w:tc>
+          <w:p>
+            <w:pPr>
+              <w:pStyle w:val="Compact"/>
+              <w:jc w:val="left"/>
+            </w:pPr>
+            <w:r>
+              <w:t xml:space="preserve">(Intercept)</w:t>
+            </w:r>
+          </w:p>
+        </w:tc>
+        <w:tc>
+          <w:p>
+            <w:pPr>
+              <w:pStyle w:val="Compact"/>
+              <w:jc w:val="right"/>
+            </w:pPr>
+            <w:r>
+              <w:t xml:space="preserve">0.1598361</w:t>
+            </w:r>
+          </w:p>
+        </w:tc>
+        <w:tc>
+          <w:p>
+            <w:pPr>
+              <w:pStyle w:val="Compact"/>
+              <w:jc w:val="right"/>
+            </w:pPr>
+            <w:r>
+              <w:t xml:space="preserve">0.0217010</w:t>
+            </w:r>
+          </w:p>
+        </w:tc>
+        <w:tc>
+          <w:p>
+            <w:pPr>
+              <w:pStyle w:val="Compact"/>
+              <w:jc w:val="right"/>
+            </w:pPr>
+            <w:r>
+              <w:t xml:space="preserve">7.3653809</w:t>
+            </w:r>
+          </w:p>
+        </w:tc>
+        <w:tc>
+          <w:p>
+            <w:pPr>
+              <w:pStyle w:val="Compact"/>
+              <w:jc w:val="right"/>
+            </w:pPr>
+            <w:r>
+              <w:t xml:space="preserve">0.0000000</w:t>
+            </w:r>
+          </w:p>
+        </w:tc>
+      </w:tr>
+      <w:tr>
+        <w:tc>
+          <w:p>
+            <w:pPr>
+              <w:pStyle w:val="Compact"/>
+              <w:jc w:val="left"/>
+            </w:pPr>
+            <w:r>
+              <w:t xml:space="preserve">HabitatMaritime forest</w:t>
+            </w:r>
+          </w:p>
+        </w:tc>
+        <w:tc>
+          <w:p>
+            <w:pPr>
+              <w:pStyle w:val="Compact"/>
+              <w:jc w:val="right"/>
+            </w:pPr>
+            <w:r>
+              <w:t xml:space="preserve">0.0276639</w:t>
+            </w:r>
+          </w:p>
+        </w:tc>
+        <w:tc>
+          <w:p>
+            <w:pPr>
+              <w:pStyle w:val="Compact"/>
+              <w:jc w:val="right"/>
+            </w:pPr>
+            <w:r>
+              <w:t xml:space="preserve">0.0874795</w:t>
+            </w:r>
+          </w:p>
+        </w:tc>
+        <w:tc>
+          <w:p>
+            <w:pPr>
+              <w:pStyle w:val="Compact"/>
+              <w:jc w:val="right"/>
+            </w:pPr>
+            <w:r>
+              <w:t xml:space="preserve">0.3162334</w:t>
+            </w:r>
+          </w:p>
+        </w:tc>
+        <w:tc>
+          <w:p>
+            <w:pPr>
+              <w:pStyle w:val="Compact"/>
+              <w:jc w:val="right"/>
+            </w:pPr>
+            <w:r>
+              <w:t xml:space="preserve">0.7519806</w:t>
+            </w:r>
+          </w:p>
+        </w:tc>
+      </w:tr>
+      <w:tr>
+        <w:tc>
+          <w:p>
+            <w:pPr>
+              <w:pStyle w:val="Compact"/>
+              <w:jc w:val="left"/>
+            </w:pPr>
+            <w:r>
+              <w:t xml:space="preserve">HabitatMaritime Forest</w:t>
+            </w:r>
+          </w:p>
+        </w:tc>
+        <w:tc>
+          <w:p>
+            <w:pPr>
+              <w:pStyle w:val="Compact"/>
+              <w:jc w:val="right"/>
+            </w:pPr>
+            <w:r>
+              <w:t xml:space="preserve">0.0014543</w:t>
+            </w:r>
+          </w:p>
+        </w:tc>
+        <w:tc>
+          <w:p>
+            <w:pPr>
+              <w:pStyle w:val="Compact"/>
+              <w:jc w:val="right"/>
+            </w:pPr>
+            <w:r>
+              <w:t xml:space="preserve">0.0646346</w:t>
+            </w:r>
+          </w:p>
+        </w:tc>
+        <w:tc>
+          <w:p>
+            <w:pPr>
+              <w:pStyle w:val="Compact"/>
+              <w:jc w:val="right"/>
+            </w:pPr>
+            <w:r>
+              <w:t xml:space="preserve">0.0224997</w:t>
+            </w:r>
+          </w:p>
+        </w:tc>
+        <w:tc>
+          <w:p>
+            <w:pPr>
+              <w:pStyle w:val="Compact"/>
+              <w:jc w:val="right"/>
+            </w:pPr>
+            <w:r>
+              <w:t xml:space="preserve">0.9820599</w:t>
+            </w:r>
+          </w:p>
+        </w:tc>
+      </w:tr>
+      <w:tr>
+        <w:tc>
+          <w:p>
+            <w:pPr>
+              <w:pStyle w:val="Compact"/>
+              <w:jc w:val="left"/>
+            </w:pPr>
+            <w:r>
+              <w:t xml:space="preserve">HabitatPine</w:t>
+            </w:r>
+          </w:p>
+        </w:tc>
+        <w:tc>
+          <w:p>
+            <w:pPr>
+              <w:pStyle w:val="Compact"/>
+              <w:jc w:val="right"/>
+            </w:pPr>
+            <w:r>
+              <w:t xml:space="preserve">-0.0689270</w:t>
+            </w:r>
+          </w:p>
+        </w:tc>
+        <w:tc>
+          <w:p>
+            <w:pPr>
+              <w:pStyle w:val="Compact"/>
+              <w:jc w:val="right"/>
+            </w:pPr>
+            <w:r>
+              <w:t xml:space="preserve">0.0505981</w:t>
+            </w:r>
+          </w:p>
+        </w:tc>
+        <w:tc>
+          <w:p>
+            <w:pPr>
+              <w:pStyle w:val="Compact"/>
+              <w:jc w:val="right"/>
+            </w:pPr>
+            <w:r>
+              <w:t xml:space="preserve">-1.3622456</w:t>
+            </w:r>
+          </w:p>
+        </w:tc>
+        <w:tc>
+          <w:p>
+            <w:pPr>
+              <w:pStyle w:val="Compact"/>
+              <w:jc w:val="right"/>
+            </w:pPr>
+            <w:r>
+              <w:t xml:space="preserve">0.1738419</w:t>
+            </w:r>
+          </w:p>
+        </w:tc>
+      </w:tr>
+      <w:tr>
+        <w:tc>
+          <w:p>
+            <w:pPr>
+              <w:pStyle w:val="Compact"/>
+              <w:jc w:val="left"/>
+            </w:pPr>
+            <w:r>
+              <w:t xml:space="preserve">HabitatUpland</w:t>
+            </w:r>
+          </w:p>
+        </w:tc>
+        <w:tc>
+          <w:p>
+            <w:pPr>
+              <w:pStyle w:val="Compact"/>
+              <w:jc w:val="right"/>
+            </w:pPr>
+            <w:r>
+              <w:t xml:space="preserve">-0.1241218</w:t>
+            </w:r>
+          </w:p>
+        </w:tc>
+        <w:tc>
+          <w:p>
+            <w:pPr>
+              <w:pStyle w:val="Compact"/>
+              <w:jc w:val="right"/>
+            </w:pPr>
+            <w:r>
+              <w:t xml:space="preserve">0.0428822</w:t>
+            </w:r>
+          </w:p>
+        </w:tc>
+        <w:tc>
+          <w:p>
+            <w:pPr>
+              <w:pStyle w:val="Compact"/>
+              <w:jc w:val="right"/>
+            </w:pPr>
+            <w:r>
+              <w:t xml:space="preserve">-2.8944840</w:t>
+            </w:r>
+          </w:p>
+        </w:tc>
+        <w:tc>
+          <w:p>
+            <w:pPr>
+              <w:pStyle w:val="Compact"/>
+              <w:jc w:val="right"/>
+            </w:pPr>
+            <w:r>
+              <w:t xml:space="preserve">0.0039935</w:t>
+            </w:r>
+          </w:p>
+        </w:tc>
+      </w:tr>
+    </w:tbl>
     <w:p>
       <w:pPr>
         <w:pStyle w:val="SourceCode"/>
       </w:pPr>
       <w:r>
         <w:rPr>
-          <w:rStyle w:val="VerbatimChar"/>
-        </w:rPr>
-        <w:t xml:space="preserve">## # A tibble: 5 x 5</w:t>
-      </w:r>
-      <w:r>
-        <w:br w:type="textWrapping"/>
-      </w:r>
-      <w:r>
-        <w:rPr>
-          <w:rStyle w:val="VerbatimChar"/>
-        </w:rPr>
-        <w:t xml:space="preserve">##   term                   estimate std.error statistic  p.value</w:t>
-      </w:r>
-      <w:r>
-        <w:br w:type="textWrapping"/>
-      </w:r>
-      <w:r>
-        <w:rPr>
-          <w:rStyle w:val="VerbatimChar"/>
-        </w:rPr>
-        <w:t xml:space="preserve">##   &lt;chr&gt;                     &lt;dbl&gt;     &lt;dbl&gt;     &lt;dbl&gt;    &lt;dbl&gt;</w:t>
-      </w:r>
-      <w:r>
-        <w:br w:type="textWrapping"/>
-      </w:r>
-      <w:r>
-        <w:rPr>
-          <w:rStyle w:val="VerbatimChar"/>
-        </w:rPr>
-        <w:t xml:space="preserve">## 1 (Intercept)             0.160      0.0217    7.37   9.25e-13</w:t>
-      </w:r>
-      <w:r>
-        <w:br w:type="textWrapping"/>
-      </w:r>
-      <w:r>
-        <w:rPr>
-          <w:rStyle w:val="VerbatimChar"/>
-        </w:rPr>
-        <w:t xml:space="preserve">## 2 HabitatMaritime forest  0.0277     0.0875    0.316  7.52e- 1</w:t>
-      </w:r>
-      <w:r>
-        <w:br w:type="textWrapping"/>
-      </w:r>
-      <w:r>
-        <w:rPr>
-          <w:rStyle w:val="VerbatimChar"/>
-        </w:rPr>
-        <w:t xml:space="preserve">## 3 HabitatMaritime Forest  0.00145    0.0646    0.0225 9.82e- 1</w:t>
-      </w:r>
-      <w:r>
-        <w:br w:type="textWrapping"/>
-      </w:r>
-      <w:r>
-        <w:rPr>
-          <w:rStyle w:val="VerbatimChar"/>
-        </w:rPr>
-        <w:t xml:space="preserve">## 4 HabitatPine            -0.0689     0.0506   -1.36   1.74e- 1</w:t>
-      </w:r>
-      <w:r>
-        <w:br w:type="textWrapping"/>
-      </w:r>
-      <w:r>
-        <w:rPr>
-          <w:rStyle w:val="VerbatimChar"/>
-        </w:rPr>
-        <w:t xml:space="preserve">## 5 HabitatUpland          -0.124      0.0429   -2.89   3.99e- 3</w:t>
-      </w:r>
-    </w:p>
+          <w:rStyle w:val="KeywordTok"/>
+        </w:rPr>
+        <w:t xml:space="preserve">kable</w:t>
+      </w:r>
+      <w:r>
+        <w:rPr>
+          <w:rStyle w:val="NormalTok"/>
+        </w:rPr>
+        <w:t xml:space="preserve">(lmtablePathSea, </w:t>
+      </w:r>
+      <w:r>
+        <w:rPr>
+          <w:rStyle w:val="DataTypeTok"/>
+        </w:rPr>
+        <w:t xml:space="preserve">caption =</w:t>
+      </w:r>
+      <w:r>
+        <w:rPr>
+          <w:rStyle w:val="NormalTok"/>
+        </w:rPr>
+        <w:t xml:space="preserve"> </w:t>
+      </w:r>
+      <w:r>
+        <w:rPr>
+          <w:rStyle w:val="StringTok"/>
+        </w:rPr>
+        <w:t xml:space="preserve">"Table 1. How the different season are related to total pathogen"</w:t>
+      </w:r>
+      <w:r>
+        <w:rPr>
+          <w:rStyle w:val="NormalTok"/>
+        </w:rPr>
+        <w:t xml:space="preserve">)</w:t>
+      </w:r>
+    </w:p>
+    <w:p>
+      <w:pPr>
+        <w:pStyle w:val="TableCaption"/>
+      </w:pPr>
+      <w:r>
+        <w:t xml:space="preserve">Table 1: Table 1. How the different season are related to total pathogen</w:t>
+      </w:r>
+    </w:p>
+    <w:tbl>
+      <w:tblPr>
+        <w:tblStyle w:val="Table"/>
+        <w:tblW w:type="pct" w:w="0.0"/>
+        <w:tblLook w:firstRow="1"/>
+        <w:tblCaption w:val="Table 1: Table 1. How the different season are related to total pathogen"/>
+      </w:tblPr>
+      <w:tblGrid/>
+      <w:tr>
+        <w:trPr>
+          <w:cnfStyle w:firstRow="1"/>
+        </w:trPr>
+        <w:tc>
+          <w:tcPr>
+            <w:tcBorders>
+              <w:bottom w:val="single"/>
+            </w:tcBorders>
+            <w:vAlign w:val="bottom"/>
+          </w:tcPr>
+          <w:p>
+            <w:pPr>
+              <w:pStyle w:val="Compact"/>
+              <w:jc w:val="left"/>
+            </w:pPr>
+            <w:r>
+              <w:t xml:space="preserve">term</w:t>
+            </w:r>
+          </w:p>
+        </w:tc>
+        <w:tc>
+          <w:tcPr>
+            <w:tcBorders>
+              <w:bottom w:val="single"/>
+            </w:tcBorders>
+            <w:vAlign w:val="bottom"/>
+          </w:tcPr>
+          <w:p>
+            <w:pPr>
+              <w:pStyle w:val="Compact"/>
+              <w:jc w:val="right"/>
+            </w:pPr>
+            <w:r>
+              <w:t xml:space="preserve">estimate</w:t>
+            </w:r>
+          </w:p>
+        </w:tc>
+        <w:tc>
+          <w:tcPr>
+            <w:tcBorders>
+              <w:bottom w:val="single"/>
+            </w:tcBorders>
+            <w:vAlign w:val="bottom"/>
+          </w:tcPr>
+          <w:p>
+            <w:pPr>
+              <w:pStyle w:val="Compact"/>
+              <w:jc w:val="right"/>
+            </w:pPr>
+            <w:r>
+              <w:t xml:space="preserve">std.error</w:t>
+            </w:r>
+          </w:p>
+        </w:tc>
+        <w:tc>
+          <w:tcPr>
+            <w:tcBorders>
+              <w:bottom w:val="single"/>
+            </w:tcBorders>
+            <w:vAlign w:val="bottom"/>
+          </w:tcPr>
+          <w:p>
+            <w:pPr>
+              <w:pStyle w:val="Compact"/>
+              <w:jc w:val="right"/>
+            </w:pPr>
+            <w:r>
+              <w:t xml:space="preserve">statistic</w:t>
+            </w:r>
+          </w:p>
+        </w:tc>
+        <w:tc>
+          <w:tcPr>
+            <w:tcBorders>
+              <w:bottom w:val="single"/>
+            </w:tcBorders>
+            <w:vAlign w:val="bottom"/>
+          </w:tcPr>
+          <w:p>
+            <w:pPr>
+              <w:pStyle w:val="Compact"/>
+              <w:jc w:val="right"/>
+            </w:pPr>
+            <w:r>
+              <w:t xml:space="preserve">p.value</w:t>
+            </w:r>
+          </w:p>
+        </w:tc>
+      </w:tr>
+      <w:tr>
+        <w:tc>
+          <w:p>
+            <w:pPr>
+              <w:pStyle w:val="Compact"/>
+              <w:jc w:val="left"/>
+            </w:pPr>
+            <w:r>
+              <w:t xml:space="preserve">(Intercept)</w:t>
+            </w:r>
+          </w:p>
+        </w:tc>
+        <w:tc>
+          <w:p>
+            <w:pPr>
+              <w:pStyle w:val="Compact"/>
+              <w:jc w:val="right"/>
+            </w:pPr>
+            <w:r>
+              <w:t xml:space="preserve">0.0476190</w:t>
+            </w:r>
+          </w:p>
+        </w:tc>
+        <w:tc>
+          <w:p>
+            <w:pPr>
+              <w:pStyle w:val="Compact"/>
+              <w:jc w:val="right"/>
+            </w:pPr>
+            <w:r>
+              <w:t xml:space="preserve">0.0744393</w:t>
+            </w:r>
+          </w:p>
+        </w:tc>
+        <w:tc>
+          <w:p>
+            <w:pPr>
+              <w:pStyle w:val="Compact"/>
+              <w:jc w:val="right"/>
+            </w:pPr>
+            <w:r>
+              <w:t xml:space="preserve">0.6397026</w:t>
+            </w:r>
+          </w:p>
+        </w:tc>
+        <w:tc>
+          <w:p>
+            <w:pPr>
+              <w:pStyle w:val="Compact"/>
+              <w:jc w:val="right"/>
+            </w:pPr>
+            <w:r>
+              <w:t xml:space="preserve">0.5227098</w:t>
+            </w:r>
+          </w:p>
+        </w:tc>
+      </w:tr>
+      <w:tr>
+        <w:tc>
+          <w:p>
+            <w:pPr>
+              <w:pStyle w:val="Compact"/>
+              <w:jc w:val="left"/>
+            </w:pPr>
+            <w:r>
+              <w:t xml:space="preserve">SeasonSummer</w:t>
+            </w:r>
+          </w:p>
+        </w:tc>
+        <w:tc>
+          <w:p>
+            <w:pPr>
+              <w:pStyle w:val="Compact"/>
+              <w:jc w:val="right"/>
+            </w:pPr>
+            <w:r>
+              <w:t xml:space="preserve">0.2857143</w:t>
+            </w:r>
+          </w:p>
+        </w:tc>
+        <w:tc>
+          <w:p>
+            <w:pPr>
+              <w:pStyle w:val="Compact"/>
+              <w:jc w:val="right"/>
+            </w:pPr>
+            <w:r>
+              <w:t xml:space="preserve">0.1579097</w:t>
+            </w:r>
+          </w:p>
+        </w:tc>
+        <w:tc>
+          <w:p>
+            <w:pPr>
+              <w:pStyle w:val="Compact"/>
+              <w:jc w:val="right"/>
+            </w:pPr>
+            <w:r>
+              <w:t xml:space="preserve">1.8093523</w:t>
+            </w:r>
+          </w:p>
+        </w:tc>
+        <w:tc>
+          <w:p>
+            <w:pPr>
+              <w:pStyle w:val="Compact"/>
+              <w:jc w:val="right"/>
+            </w:pPr>
+            <w:r>
+              <w:t xml:space="preserve">0.0711010</w:t>
+            </w:r>
+          </w:p>
+        </w:tc>
+      </w:tr>
+      <w:tr>
+        <w:tc>
+          <w:p>
+            <w:pPr>
+              <w:pStyle w:val="Compact"/>
+              <w:jc w:val="left"/>
+            </w:pPr>
+            <w:r>
+              <w:t xml:space="preserve">SeasonFall</w:t>
+            </w:r>
+          </w:p>
+        </w:tc>
+        <w:tc>
+          <w:p>
+            <w:pPr>
+              <w:pStyle w:val="Compact"/>
+              <w:jc w:val="right"/>
+            </w:pPr>
+            <w:r>
+              <w:t xml:space="preserve">0.0773810</w:t>
+            </w:r>
+          </w:p>
+        </w:tc>
+        <w:tc>
+          <w:p>
+            <w:pPr>
+              <w:pStyle w:val="Compact"/>
+              <w:jc w:val="right"/>
+            </w:pPr>
+            <w:r>
+              <w:t xml:space="preserve">0.0791739</w:t>
+            </w:r>
+          </w:p>
+        </w:tc>
+        <w:tc>
+          <w:p>
+            <w:pPr>
+              <w:pStyle w:val="Compact"/>
+              <w:jc w:val="right"/>
+            </w:pPr>
+            <w:r>
+              <w:t xml:space="preserve">0.9773547</w:t>
+            </w:r>
+          </w:p>
+        </w:tc>
+        <w:tc>
+          <w:p>
+            <w:pPr>
+              <w:pStyle w:val="Compact"/>
+              <w:jc w:val="right"/>
+            </w:pPr>
+            <w:r>
+              <w:t xml:space="preserve">0.3289483</w:t>
+            </w:r>
+          </w:p>
+        </w:tc>
+      </w:tr>
+      <w:tr>
+        <w:tc>
+          <w:p>
+            <w:pPr>
+              <w:pStyle w:val="Compact"/>
+              <w:jc w:val="left"/>
+            </w:pPr>
+            <w:r>
+              <w:t xml:space="preserve">SeasonWinter</w:t>
+            </w:r>
+          </w:p>
+        </w:tc>
+        <w:tc>
+          <w:p>
+            <w:pPr>
+              <w:pStyle w:val="Compact"/>
+              <w:jc w:val="right"/>
+            </w:pPr>
+            <w:r>
+              <w:t xml:space="preserve">0.0840682</w:t>
+            </w:r>
+          </w:p>
+        </w:tc>
+        <w:tc>
+          <w:p>
+            <w:pPr>
+              <w:pStyle w:val="Compact"/>
+              <w:jc w:val="right"/>
+            </w:pPr>
+            <w:r>
+              <w:t xml:space="preserve">0.0775892</w:t>
+            </w:r>
+          </w:p>
+        </w:tc>
+        <w:tc>
+          <w:p>
+            <w:pPr>
+              <w:pStyle w:val="Compact"/>
+              <w:jc w:val="right"/>
+            </w:pPr>
+            <w:r>
+              <w:t xml:space="preserve">1.0835036</w:t>
+            </w:r>
+          </w:p>
+        </w:tc>
+        <w:tc>
+          <w:p>
+            <w:pPr>
+              <w:pStyle w:val="Compact"/>
+              <w:jc w:val="right"/>
+            </w:pPr>
+            <w:r>
+              <w:t xml:space="preserve">0.2791978</w:t>
+            </w:r>
+          </w:p>
+        </w:tc>
+      </w:tr>
+    </w:tbl>
     <w:p>
       <w:pPr>
         <w:pStyle w:val="SourceCode"/>
@@ -912,19 +1909,31 @@
         <w:rPr>
           <w:rStyle w:val="KeywordTok"/>
         </w:rPr>
-        <w:t xml:space="preserve">readRDS</w:t>
+        <w:t xml:space="preserve">kable</w:t>
       </w:r>
       <w:r>
         <w:rPr>
           <w:rStyle w:val="NormalTok"/>
         </w:rPr>
-        <w:t xml:space="preserve">(</w:t>
+        <w:t xml:space="preserve">(lmtablePathSpe, </w:t>
+      </w:r>
+      <w:r>
+        <w:rPr>
+          <w:rStyle w:val="DataTypeTok"/>
+        </w:rPr>
+        <w:t xml:space="preserve">caption =</w:t>
+      </w:r>
+      <w:r>
+        <w:rPr>
+          <w:rStyle w:val="NormalTok"/>
+        </w:rPr>
+        <w:t xml:space="preserve"> </w:t>
       </w:r>
       <w:r>
         <w:rPr>
           <w:rStyle w:val="StringTok"/>
         </w:rPr>
-        <w:t xml:space="preserve">"../../results/resulttablePathSea.rds"</w:t>
+        <w:t xml:space="preserve">"Table 1. How the different species are related to total pathogen"</w:t>
       </w:r>
       <w:r>
         <w:rPr>
@@ -935,90 +1944,429 @@
     </w:p>
     <w:p>
       <w:pPr>
+        <w:pStyle w:val="TableCaption"/>
+      </w:pPr>
+      <w:r>
+        <w:t xml:space="preserve">Table 1: Table 1. How the different species are related to total pathogen</w:t>
+      </w:r>
+    </w:p>
+    <w:tbl>
+      <w:tblPr>
+        <w:tblStyle w:val="Table"/>
+        <w:tblW w:type="pct" w:w="0.0"/>
+        <w:tblLook w:firstRow="1"/>
+        <w:tblCaption w:val="Table 1: Table 1. How the different species are related to total pathogen"/>
+      </w:tblPr>
+      <w:tblGrid/>
+      <w:tr>
+        <w:trPr>
+          <w:cnfStyle w:firstRow="1"/>
+        </w:trPr>
+        <w:tc>
+          <w:tcPr>
+            <w:tcBorders>
+              <w:bottom w:val="single"/>
+            </w:tcBorders>
+            <w:vAlign w:val="bottom"/>
+          </w:tcPr>
+          <w:p>
+            <w:pPr>
+              <w:pStyle w:val="Compact"/>
+              <w:jc w:val="left"/>
+            </w:pPr>
+            <w:r>
+              <w:t xml:space="preserve">term</w:t>
+            </w:r>
+          </w:p>
+        </w:tc>
+        <w:tc>
+          <w:tcPr>
+            <w:tcBorders>
+              <w:bottom w:val="single"/>
+            </w:tcBorders>
+            <w:vAlign w:val="bottom"/>
+          </w:tcPr>
+          <w:p>
+            <w:pPr>
+              <w:pStyle w:val="Compact"/>
+              <w:jc w:val="right"/>
+            </w:pPr>
+            <w:r>
+              <w:t xml:space="preserve">estimate</w:t>
+            </w:r>
+          </w:p>
+        </w:tc>
+        <w:tc>
+          <w:tcPr>
+            <w:tcBorders>
+              <w:bottom w:val="single"/>
+            </w:tcBorders>
+            <w:vAlign w:val="bottom"/>
+          </w:tcPr>
+          <w:p>
+            <w:pPr>
+              <w:pStyle w:val="Compact"/>
+              <w:jc w:val="right"/>
+            </w:pPr>
+            <w:r>
+              <w:t xml:space="preserve">std.error</w:t>
+            </w:r>
+          </w:p>
+        </w:tc>
+        <w:tc>
+          <w:tcPr>
+            <w:tcBorders>
+              <w:bottom w:val="single"/>
+            </w:tcBorders>
+            <w:vAlign w:val="bottom"/>
+          </w:tcPr>
+          <w:p>
+            <w:pPr>
+              <w:pStyle w:val="Compact"/>
+              <w:jc w:val="right"/>
+            </w:pPr>
+            <w:r>
+              <w:t xml:space="preserve">statistic</w:t>
+            </w:r>
+          </w:p>
+        </w:tc>
+        <w:tc>
+          <w:tcPr>
+            <w:tcBorders>
+              <w:bottom w:val="single"/>
+            </w:tcBorders>
+            <w:vAlign w:val="bottom"/>
+          </w:tcPr>
+          <w:p>
+            <w:pPr>
+              <w:pStyle w:val="Compact"/>
+              <w:jc w:val="right"/>
+            </w:pPr>
+            <w:r>
+              <w:t xml:space="preserve">p.value</w:t>
+            </w:r>
+          </w:p>
+        </w:tc>
+      </w:tr>
+      <w:tr>
+        <w:tc>
+          <w:p>
+            <w:pPr>
+              <w:pStyle w:val="Compact"/>
+              <w:jc w:val="left"/>
+            </w:pPr>
+            <w:r>
+              <w:t xml:space="preserve">(Intercept)</w:t>
+            </w:r>
+          </w:p>
+        </w:tc>
+        <w:tc>
+          <w:p>
+            <w:pPr>
+              <w:pStyle w:val="Compact"/>
+              <w:jc w:val="right"/>
+            </w:pPr>
+            <w:r>
+              <w:t xml:space="preserve">0.2612967</w:t>
+            </w:r>
+          </w:p>
+        </w:tc>
+        <w:tc>
+          <w:p>
+            <w:pPr>
+              <w:pStyle w:val="Compact"/>
+              <w:jc w:val="right"/>
+            </w:pPr>
+            <w:r>
+              <w:t xml:space="preserve">0.0110295</w:t>
+            </w:r>
+          </w:p>
+        </w:tc>
+        <w:tc>
+          <w:p>
+            <w:pPr>
+              <w:pStyle w:val="Compact"/>
+              <w:jc w:val="right"/>
+            </w:pPr>
+            <w:r>
+              <w:t xml:space="preserve">23.6906062</w:t>
+            </w:r>
+          </w:p>
+        </w:tc>
+        <w:tc>
+          <w:p>
+            <w:pPr>
+              <w:pStyle w:val="Compact"/>
+              <w:jc w:val="right"/>
+            </w:pPr>
+            <w:r>
+              <w:t xml:space="preserve">0.0000000</w:t>
+            </w:r>
+          </w:p>
+        </w:tc>
+      </w:tr>
+      <w:tr>
+        <w:tc>
+          <w:p>
+            <w:pPr>
+              <w:pStyle w:val="Compact"/>
+              <w:jc w:val="left"/>
+            </w:pPr>
+            <w:r>
+              <w:t xml:space="preserve">SpeciesAmblyomma maculatum</w:t>
+            </w:r>
+          </w:p>
+        </w:tc>
+        <w:tc>
+          <w:p>
+            <w:pPr>
+              <w:pStyle w:val="Compact"/>
+              <w:jc w:val="right"/>
+            </w:pPr>
+            <w:r>
+              <w:t xml:space="preserve">0.7387033</w:t>
+            </w:r>
+          </w:p>
+        </w:tc>
+        <w:tc>
+          <w:p>
+            <w:pPr>
+              <w:pStyle w:val="Compact"/>
+              <w:jc w:val="right"/>
+            </w:pPr>
+            <w:r>
+              <w:t xml:space="preserve">0.3049625</w:t>
+            </w:r>
+          </w:p>
+        </w:tc>
+        <w:tc>
+          <w:p>
+            <w:pPr>
+              <w:pStyle w:val="Compact"/>
+              <w:jc w:val="right"/>
+            </w:pPr>
+            <w:r>
+              <w:t xml:space="preserve">2.4222760</w:t>
+            </w:r>
+          </w:p>
+        </w:tc>
+        <w:tc>
+          <w:p>
+            <w:pPr>
+              <w:pStyle w:val="Compact"/>
+              <w:jc w:val="right"/>
+            </w:pPr>
+            <w:r>
+              <w:t xml:space="preserve">0.0155136</w:t>
+            </w:r>
+          </w:p>
+        </w:tc>
+      </w:tr>
+      <w:tr>
+        <w:tc>
+          <w:p>
+            <w:pPr>
+              <w:pStyle w:val="Compact"/>
+              <w:jc w:val="left"/>
+            </w:pPr>
+            <w:r>
+              <w:t xml:space="preserve">SpeciesDermacentor variabilis</w:t>
+            </w:r>
+          </w:p>
+        </w:tc>
+        <w:tc>
+          <w:p>
+            <w:pPr>
+              <w:pStyle w:val="Compact"/>
+              <w:jc w:val="right"/>
+            </w:pPr>
+            <w:r>
+              <w:t xml:space="preserve">0.7387033</w:t>
+            </w:r>
+          </w:p>
+        </w:tc>
+        <w:tc>
+          <w:p>
+            <w:pPr>
+              <w:pStyle w:val="Compact"/>
+              <w:jc w:val="right"/>
+            </w:pPr>
+            <w:r>
+              <w:t xml:space="preserve">0.1440894</w:t>
+            </w:r>
+          </w:p>
+        </w:tc>
+        <w:tc>
+          <w:p>
+            <w:pPr>
+              <w:pStyle w:val="Compact"/>
+              <w:jc w:val="right"/>
+            </w:pPr>
+            <w:r>
+              <w:t xml:space="preserve">5.1267014</w:t>
+            </w:r>
+          </w:p>
+        </w:tc>
+        <w:tc>
+          <w:p>
+            <w:pPr>
+              <w:pStyle w:val="Compact"/>
+              <w:jc w:val="right"/>
+            </w:pPr>
+            <w:r>
+              <w:t xml:space="preserve">0.0000003</w:t>
+            </w:r>
+          </w:p>
+        </w:tc>
+      </w:tr>
+      <w:tr>
+        <w:tc>
+          <w:p>
+            <w:pPr>
+              <w:pStyle w:val="Compact"/>
+              <w:jc w:val="left"/>
+            </w:pPr>
+            <w:r>
+              <w:t xml:space="preserve">SpeciesIxodes affinis</w:t>
+            </w:r>
+          </w:p>
+        </w:tc>
+        <w:tc>
+          <w:p>
+            <w:pPr>
+              <w:pStyle w:val="Compact"/>
+              <w:jc w:val="right"/>
+            </w:pPr>
+            <w:r>
+              <w:t xml:space="preserve">-0.0737967</w:t>
+            </w:r>
+          </w:p>
+        </w:tc>
+        <w:tc>
+          <w:p>
+            <w:pPr>
+              <w:pStyle w:val="Compact"/>
+              <w:jc w:val="right"/>
+            </w:pPr>
+            <w:r>
+              <w:t xml:space="preserve">0.1083130</w:t>
+            </w:r>
+          </w:p>
+        </w:tc>
+        <w:tc>
+          <w:p>
+            <w:pPr>
+              <w:pStyle w:val="Compact"/>
+              <w:jc w:val="right"/>
+            </w:pPr>
+            <w:r>
+              <w:t xml:space="preserve">-0.6813277</w:t>
+            </w:r>
+          </w:p>
+        </w:tc>
+        <w:tc>
+          <w:p>
+            <w:pPr>
+              <w:pStyle w:val="Compact"/>
+              <w:jc w:val="right"/>
+            </w:pPr>
+            <w:r>
+              <w:t xml:space="preserve">0.4957445</w:t>
+            </w:r>
+          </w:p>
+        </w:tc>
+      </w:tr>
+      <w:tr>
+        <w:tc>
+          <w:p>
+            <w:pPr>
+              <w:pStyle w:val="Compact"/>
+              <w:jc w:val="left"/>
+            </w:pPr>
+            <w:r>
+              <w:t xml:space="preserve">SpeciesIxodes scapularis</w:t>
+            </w:r>
+          </w:p>
+        </w:tc>
+        <w:tc>
+          <w:p>
+            <w:pPr>
+              <w:pStyle w:val="Compact"/>
+              <w:jc w:val="right"/>
+            </w:pPr>
+            <w:r>
+              <w:t xml:space="preserve">-0.1356928</w:t>
+            </w:r>
+          </w:p>
+        </w:tc>
+        <w:tc>
+          <w:p>
+            <w:pPr>
+              <w:pStyle w:val="Compact"/>
+              <w:jc w:val="right"/>
+            </w:pPr>
+            <w:r>
+              <w:t xml:space="preserve">0.0238820</w:t>
+            </w:r>
+          </w:p>
+        </w:tc>
+        <w:tc>
+          <w:p>
+            <w:pPr>
+              <w:pStyle w:val="Compact"/>
+              <w:jc w:val="right"/>
+            </w:pPr>
+            <w:r>
+              <w:t xml:space="preserve">-5.6818074</w:t>
+            </w:r>
+          </w:p>
+        </w:tc>
+        <w:tc>
+          <w:p>
+            <w:pPr>
+              <w:pStyle w:val="Compact"/>
+              <w:jc w:val="right"/>
+            </w:pPr>
+            <w:r>
+              <w:t xml:space="preserve">0.0000000</w:t>
+            </w:r>
+          </w:p>
+        </w:tc>
+      </w:tr>
+    </w:tbl>
+    <w:p>
+      <w:pPr>
         <w:pStyle w:val="SourceCode"/>
       </w:pPr>
       <w:r>
         <w:rPr>
-          <w:rStyle w:val="VerbatimChar"/>
-        </w:rPr>
-        <w:t xml:space="preserve">## # A tibble: 4 x 5</w:t>
-      </w:r>
-      <w:r>
-        <w:br w:type="textWrapping"/>
-      </w:r>
-      <w:r>
-        <w:rPr>
-          <w:rStyle w:val="VerbatimChar"/>
-        </w:rPr>
-        <w:t xml:space="preserve">##   term         estimate std.error statistic p.value</w:t>
-      </w:r>
-      <w:r>
-        <w:br w:type="textWrapping"/>
-      </w:r>
-      <w:r>
-        <w:rPr>
-          <w:rStyle w:val="VerbatimChar"/>
-        </w:rPr>
-        <w:t xml:space="preserve">##   &lt;chr&gt;           &lt;dbl&gt;     &lt;dbl&gt;     &lt;dbl&gt;   &lt;dbl&gt;</w:t>
-      </w:r>
-      <w:r>
-        <w:br w:type="textWrapping"/>
-      </w:r>
-      <w:r>
-        <w:rPr>
-          <w:rStyle w:val="VerbatimChar"/>
-        </w:rPr>
-        <w:t xml:space="preserve">## 1 (Intercept)    0.0476    0.0744     0.640  0.523 </w:t>
-      </w:r>
-      <w:r>
-        <w:br w:type="textWrapping"/>
-      </w:r>
-      <w:r>
-        <w:rPr>
-          <w:rStyle w:val="VerbatimChar"/>
-        </w:rPr>
-        <w:t xml:space="preserve">## 2 SeasonSummer   0.286     0.158      1.81   0.0711</w:t>
-      </w:r>
-      <w:r>
-        <w:br w:type="textWrapping"/>
-      </w:r>
-      <w:r>
-        <w:rPr>
-          <w:rStyle w:val="VerbatimChar"/>
-        </w:rPr>
-        <w:t xml:space="preserve">## 3 SeasonFall     0.0774    0.0792     0.977  0.329 </w:t>
-      </w:r>
-      <w:r>
-        <w:br w:type="textWrapping"/>
-      </w:r>
-      <w:r>
-        <w:rPr>
-          <w:rStyle w:val="VerbatimChar"/>
-        </w:rPr>
-        <w:t xml:space="preserve">## 4 SeasonWinter   0.0841    0.0776     1.08   0.279</w:t>
-      </w:r>
-    </w:p>
-    <w:p>
-      <w:pPr>
-        <w:pStyle w:val="SourceCode"/>
-      </w:pPr>
-      <w:r>
-        <w:rPr>
           <w:rStyle w:val="KeywordTok"/>
         </w:rPr>
-        <w:t xml:space="preserve">readRDS</w:t>
+        <w:t xml:space="preserve">kable</w:t>
       </w:r>
       <w:r>
         <w:rPr>
           <w:rStyle w:val="NormalTok"/>
         </w:rPr>
-        <w:t xml:space="preserve">(</w:t>
+        <w:t xml:space="preserve">(lmtableBor, </w:t>
+      </w:r>
+      <w:r>
+        <w:rPr>
+          <w:rStyle w:val="DataTypeTok"/>
+        </w:rPr>
+        <w:t xml:space="preserve">caption =</w:t>
+      </w:r>
+      <w:r>
+        <w:rPr>
+          <w:rStyle w:val="NormalTok"/>
+        </w:rPr>
+        <w:t xml:space="preserve"> </w:t>
       </w:r>
       <w:r>
         <w:rPr>
           <w:rStyle w:val="StringTok"/>
         </w:rPr>
-        <w:t xml:space="preserve">"../../results/resulttablePathSpe.rds"</w:t>
+        <w:t xml:space="preserve">"Table 1. How the different regions are related to Borrelia.spp in Ixodes scapularis"</w:t>
       </w:r>
       <w:r>
         <w:rPr>
@@ -1029,87 +2377,291 @@
     </w:p>
     <w:p>
       <w:pPr>
-        <w:pStyle w:val="SourceCode"/>
-      </w:pPr>
-      <w:r>
-        <w:rPr>
-          <w:rStyle w:val="VerbatimChar"/>
-        </w:rPr>
-        <w:t xml:space="preserve">## # A tibble: 5 x 5</w:t>
-      </w:r>
-      <w:r>
-        <w:br w:type="textWrapping"/>
-      </w:r>
-      <w:r>
-        <w:rPr>
-          <w:rStyle w:val="VerbatimChar"/>
-        </w:rPr>
-        <w:t xml:space="preserve">##   term                          estimate std.error statistic   p.value</w:t>
-      </w:r>
-      <w:r>
-        <w:br w:type="textWrapping"/>
-      </w:r>
-      <w:r>
-        <w:rPr>
-          <w:rStyle w:val="VerbatimChar"/>
-        </w:rPr>
-        <w:t xml:space="preserve">##   &lt;chr&gt;                            &lt;dbl&gt;     &lt;dbl&gt;     &lt;dbl&gt;     &lt;dbl&gt;</w:t>
-      </w:r>
-      <w:r>
-        <w:br w:type="textWrapping"/>
-      </w:r>
-      <w:r>
-        <w:rPr>
-          <w:rStyle w:val="VerbatimChar"/>
-        </w:rPr>
-        <w:t xml:space="preserve">## 1 (Intercept)                     0.261     0.0110    23.7   2.46e-109</w:t>
-      </w:r>
-      <w:r>
-        <w:br w:type="textWrapping"/>
-      </w:r>
-      <w:r>
-        <w:rPr>
-          <w:rStyle w:val="VerbatimChar"/>
-        </w:rPr>
-        <w:t xml:space="preserve">## 2 SpeciesAmblyomma maculatum      0.739     0.305      2.42  1.55e-  2</w:t>
-      </w:r>
-      <w:r>
-        <w:br w:type="textWrapping"/>
-      </w:r>
-      <w:r>
-        <w:rPr>
-          <w:rStyle w:val="VerbatimChar"/>
-        </w:rPr>
-        <w:t xml:space="preserve">## 3 SpeciesDermacentor variabilis   0.739     0.144      5.13  3.24e-  7</w:t>
-      </w:r>
-      <w:r>
-        <w:br w:type="textWrapping"/>
-      </w:r>
-      <w:r>
-        <w:rPr>
-          <w:rStyle w:val="VerbatimChar"/>
-        </w:rPr>
-        <w:t xml:space="preserve">## 4 SpeciesIxodes affinis          -0.0738    0.108     -0.681 4.96e-  1</w:t>
-      </w:r>
-      <w:r>
-        <w:br w:type="textWrapping"/>
-      </w:r>
-      <w:r>
-        <w:rPr>
-          <w:rStyle w:val="VerbatimChar"/>
-        </w:rPr>
-        <w:t xml:space="preserve">## 5 SpeciesIxodes scapularis       -0.136     0.0239    -5.68  1.53e-  8</w:t>
-      </w:r>
-    </w:p>
+        <w:pStyle w:val="TableCaption"/>
+      </w:pPr>
+      <w:r>
+        <w:t xml:space="preserve">Table 1: Table 1. How the different regions are related to Borrelia.spp in Ixodes scapularis</w:t>
+      </w:r>
+    </w:p>
+    <w:tbl>
+      <w:tblPr>
+        <w:tblStyle w:val="Table"/>
+        <w:tblW w:type="pct" w:w="0.0"/>
+        <w:tblLook w:firstRow="1"/>
+        <w:tblCaption w:val="Table 1: Table 1. How the different regions are related to Borrelia.spp in Ixodes scapularis"/>
+      </w:tblPr>
+      <w:tblGrid/>
+      <w:tr>
+        <w:trPr>
+          <w:cnfStyle w:firstRow="1"/>
+        </w:trPr>
+        <w:tc>
+          <w:tcPr>
+            <w:tcBorders>
+              <w:bottom w:val="single"/>
+            </w:tcBorders>
+            <w:vAlign w:val="bottom"/>
+          </w:tcPr>
+          <w:p>
+            <w:pPr>
+              <w:pStyle w:val="Compact"/>
+              <w:jc w:val="left"/>
+            </w:pPr>
+            <w:r>
+              <w:t xml:space="preserve">term</w:t>
+            </w:r>
+          </w:p>
+        </w:tc>
+        <w:tc>
+          <w:tcPr>
+            <w:tcBorders>
+              <w:bottom w:val="single"/>
+            </w:tcBorders>
+            <w:vAlign w:val="bottom"/>
+          </w:tcPr>
+          <w:p>
+            <w:pPr>
+              <w:pStyle w:val="Compact"/>
+              <w:jc w:val="right"/>
+            </w:pPr>
+            <w:r>
+              <w:t xml:space="preserve">estimate</w:t>
+            </w:r>
+          </w:p>
+        </w:tc>
+        <w:tc>
+          <w:tcPr>
+            <w:tcBorders>
+              <w:bottom w:val="single"/>
+            </w:tcBorders>
+            <w:vAlign w:val="bottom"/>
+          </w:tcPr>
+          <w:p>
+            <w:pPr>
+              <w:pStyle w:val="Compact"/>
+              <w:jc w:val="right"/>
+            </w:pPr>
+            <w:r>
+              <w:t xml:space="preserve">std.error</w:t>
+            </w:r>
+          </w:p>
+        </w:tc>
+        <w:tc>
+          <w:tcPr>
+            <w:tcBorders>
+              <w:bottom w:val="single"/>
+            </w:tcBorders>
+            <w:vAlign w:val="bottom"/>
+          </w:tcPr>
+          <w:p>
+            <w:pPr>
+              <w:pStyle w:val="Compact"/>
+              <w:jc w:val="right"/>
+            </w:pPr>
+            <w:r>
+              <w:t xml:space="preserve">statistic</w:t>
+            </w:r>
+          </w:p>
+        </w:tc>
+        <w:tc>
+          <w:tcPr>
+            <w:tcBorders>
+              <w:bottom w:val="single"/>
+            </w:tcBorders>
+            <w:vAlign w:val="bottom"/>
+          </w:tcPr>
+          <w:p>
+            <w:pPr>
+              <w:pStyle w:val="Compact"/>
+              <w:jc w:val="right"/>
+            </w:pPr>
+            <w:r>
+              <w:t xml:space="preserve">p.value</w:t>
+            </w:r>
+          </w:p>
+        </w:tc>
+      </w:tr>
+      <w:tr>
+        <w:tc>
+          <w:p>
+            <w:pPr>
+              <w:pStyle w:val="Compact"/>
+              <w:jc w:val="left"/>
+            </w:pPr>
+            <w:r>
+              <w:t xml:space="preserve">(Intercept)</w:t>
+            </w:r>
+          </w:p>
+        </w:tc>
+        <w:tc>
+          <w:p>
+            <w:pPr>
+              <w:pStyle w:val="Compact"/>
+              <w:jc w:val="right"/>
+            </w:pPr>
+            <w:r>
+              <w:t xml:space="preserve">0.0232558</w:t>
+            </w:r>
+          </w:p>
+        </w:tc>
+        <w:tc>
+          <w:p>
+            <w:pPr>
+              <w:pStyle w:val="Compact"/>
+              <w:jc w:val="right"/>
+            </w:pPr>
+            <w:r>
+              <w:t xml:space="preserve">0.0163290</w:t>
+            </w:r>
+          </w:p>
+        </w:tc>
+        <w:tc>
+          <w:p>
+            <w:pPr>
+              <w:pStyle w:val="Compact"/>
+              <w:jc w:val="right"/>
+            </w:pPr>
+            <w:r>
+              <w:t xml:space="preserve">1.4242018</w:t>
+            </w:r>
+          </w:p>
+        </w:tc>
+        <w:tc>
+          <w:p>
+            <w:pPr>
+              <w:pStyle w:val="Compact"/>
+              <w:jc w:val="right"/>
+            </w:pPr>
+            <w:r>
+              <w:t xml:space="preserve">0.1551543</w:t>
+            </w:r>
+          </w:p>
+        </w:tc>
+      </w:tr>
+      <w:tr>
+        <w:tc>
+          <w:p>
+            <w:pPr>
+              <w:pStyle w:val="Compact"/>
+              <w:jc w:val="left"/>
+            </w:pPr>
+            <w:r>
+              <w:t xml:space="preserve">RegionPiedmont</w:t>
+            </w:r>
+          </w:p>
+        </w:tc>
+        <w:tc>
+          <w:p>
+            <w:pPr>
+              <w:pStyle w:val="Compact"/>
+              <w:jc w:val="right"/>
+            </w:pPr>
+            <w:r>
+              <w:t xml:space="preserve">-0.0038383</w:t>
+            </w:r>
+          </w:p>
+        </w:tc>
+        <w:tc>
+          <w:p>
+            <w:pPr>
+              <w:pStyle w:val="Compact"/>
+              <w:jc w:val="right"/>
+            </w:pPr>
+            <w:r>
+              <w:t xml:space="preserve">0.0208233</w:t>
+            </w:r>
+          </w:p>
+        </w:tc>
+        <w:tc>
+          <w:p>
+            <w:pPr>
+              <w:pStyle w:val="Compact"/>
+              <w:jc w:val="right"/>
+            </w:pPr>
+            <w:r>
+              <w:t xml:space="preserve">-0.1843293</w:t>
+            </w:r>
+          </w:p>
+        </w:tc>
+        <w:tc>
+          <w:p>
+            <w:pPr>
+              <w:pStyle w:val="Compact"/>
+              <w:jc w:val="right"/>
+            </w:pPr>
+            <w:r>
+              <w:t xml:space="preserve">0.8538469</w:t>
+            </w:r>
+          </w:p>
+        </w:tc>
+      </w:tr>
+      <w:tr>
+        <w:tc>
+          <w:p>
+            <w:pPr>
+              <w:pStyle w:val="Compact"/>
+              <w:jc w:val="left"/>
+            </w:pPr>
+            <w:r>
+              <w:t xml:space="preserve">RegionUpper Coastal</w:t>
+            </w:r>
+          </w:p>
+        </w:tc>
+        <w:tc>
+          <w:p>
+            <w:pPr>
+              <w:pStyle w:val="Compact"/>
+              <w:jc w:val="right"/>
+            </w:pPr>
+            <w:r>
+              <w:t xml:space="preserve">0.0834109</w:t>
+            </w:r>
+          </w:p>
+        </w:tc>
+        <w:tc>
+          <w:p>
+            <w:pPr>
+              <w:pStyle w:val="Compact"/>
+              <w:jc w:val="right"/>
+            </w:pPr>
+            <w:r>
+              <w:t xml:space="preserve">0.0269305</w:t>
+            </w:r>
+          </w:p>
+        </w:tc>
+        <w:tc>
+          <w:p>
+            <w:pPr>
+              <w:pStyle w:val="Compact"/>
+              <w:jc w:val="right"/>
+            </w:pPr>
+            <w:r>
+              <w:t xml:space="preserve">3.0972631</w:t>
+            </w:r>
+          </w:p>
+        </w:tc>
+        <w:tc>
+          <w:p>
+            <w:pPr>
+              <w:pStyle w:val="Compact"/>
+              <w:jc w:val="right"/>
+            </w:pPr>
+            <w:r>
+              <w:t xml:space="preserve">0.0020885</w:t>
+            </w:r>
+          </w:p>
+        </w:tc>
+      </w:tr>
+    </w:tbl>
     <w:p>
       <w:pPr>
         <w:pStyle w:val="Heading2"/>
       </w:pPr>
-      <w:bookmarkStart w:id="33" w:name="full-analysis"/>
+      <w:bookmarkStart w:id="36" w:name="full-analysis"/>
       <w:r>
         <w:t xml:space="preserve">Full analysis</w:t>
       </w:r>
-      <w:bookmarkEnd w:id="33"/>
+      <w:bookmarkEnd w:id="36"/>
     </w:p>
     <w:p>
       <w:pPr>
@@ -1139,7 +2691,7 @@
           <wp:inline>
             <wp:extent cx="5334000" cy="5334000"/>
             <wp:effectExtent b="0" l="0" r="0" t="0"/>
-            <wp:docPr descr="Figure 3. Decision Tree for Predictors of Total Pathogen" title="" id="1" name="Picture"/>
+            <wp:docPr descr="Figure 4. Decision Tree for Predictors of Total Pathogen" title="" id="1" name="Picture"/>
             <a:graphic>
               <a:graphicData uri="http://schemas.openxmlformats.org/drawingml/2006/picture">
                 <pic:pic>
@@ -1150,7 +2702,7 @@
                     </pic:cNvPicPr>
                   </pic:nvPicPr>
                   <pic:blipFill>
-                    <a:blip r:embed="rId34"/>
+                    <a:blip r:embed="rId37"/>
                     <a:stretch>
                       <a:fillRect/>
                     </a:stretch>
@@ -1182,28 +2734,83 @@
         <w:pStyle w:val="ImageCaption"/>
       </w:pPr>
       <w:r>
-        <w:t xml:space="preserve">Figure 3. Decision Tree for Predictors of Total Pathogen</w:t>
+        <w:t xml:space="preserve">Figure 4. Decision Tree for Predictors of Total Pathogen</w:t>
+      </w:r>
+    </w:p>
+    <w:p>
+      <w:pPr>
+        <w:pStyle w:val="CaptionedFigure"/>
+      </w:pPr>
+      <w:r>
+        <w:drawing>
+          <wp:inline>
+            <wp:extent cx="5334000" cy="5334000"/>
+            <wp:effectExtent b="0" l="0" r="0" t="0"/>
+            <wp:docPr descr="Figure 5. Decision Tree for Predictors of Borrelia.spp in Ixodes scapularis" title="" id="1" name="Picture"/>
+            <a:graphic>
+              <a:graphicData uri="http://schemas.openxmlformats.org/drawingml/2006/picture">
+                <pic:pic>
+                  <pic:nvPicPr>
+                    <pic:cNvPr descr="../../results/rparttreeBorrelia.png" id="0" name="Picture"/>
+                    <pic:cNvPicPr>
+                      <a:picLocks noChangeArrowheads="1" noChangeAspect="1"/>
+                    </pic:cNvPicPr>
+                  </pic:nvPicPr>
+                  <pic:blipFill>
+                    <a:blip r:embed="rId38"/>
+                    <a:stretch>
+                      <a:fillRect/>
+                    </a:stretch>
+                  </pic:blipFill>
+                  <pic:spPr bwMode="auto">
+                    <a:xfrm>
+                      <a:off x="0" y="0"/>
+                      <a:ext cx="5334000" cy="5334000"/>
+                    </a:xfrm>
+                    <a:prstGeom prst="rect">
+                      <a:avLst/>
+                    </a:prstGeom>
+                    <a:noFill/>
+                    <a:ln w="9525">
+                      <a:noFill/>
+                      <a:headEnd/>
+                      <a:tailEnd/>
+                    </a:ln>
+                  </pic:spPr>
+                </pic:pic>
+              </a:graphicData>
+            </a:graphic>
+          </wp:inline>
+        </w:drawing>
+      </w:r>
+    </w:p>
+    <w:p>
+      <w:pPr>
+        <w:pStyle w:val="ImageCaption"/>
+      </w:pPr>
+      <w:r>
+        <w:t xml:space="preserve">Figure 5. Decision Tree for Predictors of Borrelia.spp in Ixodes scapularis</w:t>
       </w:r>
     </w:p>
     <w:p>
       <w:pPr>
         <w:pStyle w:val="Heading1"/>
       </w:pPr>
-      <w:bookmarkStart w:id="35" w:name="discussion"/>
+      <w:bookmarkStart w:id="39" w:name="discussion"/>
       <w:r>
         <w:t xml:space="preserve">Discussion</w:t>
       </w:r>
-      <w:bookmarkEnd w:id="35"/>
+      <w:bookmarkEnd w:id="39"/>
     </w:p>
     <w:p>
       <w:pPr>
         <w:pStyle w:val="Heading2"/>
       </w:pPr>
-      <w:bookmarkStart w:id="36" w:name="summary-and-interpretation"/>
+      <w:bookmarkStart w:id="40" w:name="summary-and-interpretation"/>
       <w:r>
         <w:t xml:space="preserve">Summary and Interpretation</w:t>
       </w:r>
-      <w:bookmarkEnd w:id="36"/>
+      <w:bookmarkEnd w:id="40"/>
     </w:p>
     <w:p>
       <w:pPr>
@@ -1220,11 +2827,11 @@
       <w:pPr>
         <w:pStyle w:val="Heading2"/>
       </w:pPr>
-      <w:bookmarkStart w:id="37" w:name="strengths-and-limitations"/>
+      <w:bookmarkStart w:id="41" w:name="strengths-and-limitations"/>
       <w:r>
         <w:t xml:space="preserve">Strengths and Limitations</w:t>
       </w:r>
-      <w:bookmarkEnd w:id="37"/>
+      <w:bookmarkEnd w:id="41"/>
     </w:p>
     <w:p>
       <w:pPr>
@@ -1241,11 +2848,11 @@
       <w:pPr>
         <w:pStyle w:val="Heading2"/>
       </w:pPr>
-      <w:bookmarkStart w:id="38" w:name="conclusions"/>
+      <w:bookmarkStart w:id="42" w:name="conclusions"/>
       <w:r>
         <w:t xml:space="preserve">Conclusions</w:t>
       </w:r>
-      <w:bookmarkEnd w:id="38"/>
+      <w:bookmarkEnd w:id="42"/>
     </w:p>
     <w:p>
       <w:pPr>
@@ -1273,14 +2880,14 @@
       <w:pPr>
         <w:pStyle w:val="Heading1"/>
       </w:pPr>
-      <w:bookmarkStart w:id="39" w:name="references"/>
+      <w:bookmarkStart w:id="43" w:name="references"/>
       <w:r>
         <w:t xml:space="preserve">References</w:t>
       </w:r>
-      <w:bookmarkEnd w:id="39"/>
-    </w:p>
-    <w:bookmarkStart w:id="54" w:name="refs"/>
-    <w:bookmarkStart w:id="41" w:name="ref-Adelson"/>
+      <w:bookmarkEnd w:id="43"/>
+    </w:p>
+    <w:bookmarkStart w:id="58" w:name="refs"/>
+    <w:bookmarkStart w:id="45" w:name="ref-Adelson"/>
     <w:p>
       <w:pPr>
         <w:pStyle w:val="Bibliography"/>
@@ -1315,7 +2922,7 @@
       <w:r>
         <w:t xml:space="preserve"> </w:t>
       </w:r>
-      <w:hyperlink r:id="rId40">
+      <w:hyperlink r:id="rId44">
         <w:r>
           <w:rPr>
             <w:rStyle w:val="Hyperlink"/>
@@ -1324,8 +2931,8 @@
         </w:r>
       </w:hyperlink>
     </w:p>
-    <w:bookmarkEnd w:id="41"/>
-    <w:bookmarkStart w:id="43" w:name="ref-Arsnoe"/>
+    <w:bookmarkEnd w:id="45"/>
+    <w:bookmarkStart w:id="47" w:name="ref-Arsnoe"/>
     <w:p>
       <w:pPr>
         <w:pStyle w:val="Bibliography"/>
@@ -1360,7 +2967,7 @@
       <w:r>
         <w:t xml:space="preserve"> </w:t>
       </w:r>
-      <w:hyperlink r:id="rId42">
+      <w:hyperlink r:id="rId46">
         <w:r>
           <w:rPr>
             <w:rStyle w:val="Hyperlink"/>
@@ -1369,8 +2976,8 @@
         </w:r>
       </w:hyperlink>
     </w:p>
-    <w:bookmarkEnd w:id="43"/>
-    <w:bookmarkStart w:id="45" w:name="ref-Dantas"/>
+    <w:bookmarkEnd w:id="47"/>
+    <w:bookmarkStart w:id="49" w:name="ref-Dantas"/>
     <w:p>
       <w:pPr>
         <w:pStyle w:val="Bibliography"/>
@@ -1405,7 +3012,7 @@
       <w:r>
         <w:t xml:space="preserve"> </w:t>
       </w:r>
-      <w:hyperlink r:id="rId44">
+      <w:hyperlink r:id="rId48">
         <w:r>
           <w:rPr>
             <w:rStyle w:val="Hyperlink"/>
@@ -1414,8 +3021,8 @@
         </w:r>
       </w:hyperlink>
     </w:p>
-    <w:bookmarkEnd w:id="45"/>
-    <w:bookmarkStart w:id="47" w:name="ref-Eisen"/>
+    <w:bookmarkEnd w:id="49"/>
+    <w:bookmarkStart w:id="51" w:name="ref-Eisen"/>
     <w:p>
       <w:pPr>
         <w:pStyle w:val="Bibliography"/>
@@ -1450,7 +3057,7 @@
       <w:r>
         <w:t xml:space="preserve"> </w:t>
       </w:r>
-      <w:hyperlink r:id="rId46">
+      <w:hyperlink r:id="rId50">
         <w:r>
           <w:rPr>
             <w:rStyle w:val="Hyperlink"/>
@@ -1459,8 +3066,8 @@
         </w:r>
       </w:hyperlink>
     </w:p>
-    <w:bookmarkEnd w:id="47"/>
-    <w:bookmarkStart w:id="49" w:name="ref-Ginsberg"/>
+    <w:bookmarkEnd w:id="51"/>
+    <w:bookmarkStart w:id="53" w:name="ref-Ginsberg"/>
     <w:p>
       <w:pPr>
         <w:pStyle w:val="Bibliography"/>
@@ -1495,7 +3102,7 @@
       <w:r>
         <w:t xml:space="preserve"> </w:t>
       </w:r>
-      <w:hyperlink r:id="rId48">
+      <w:hyperlink r:id="rId52">
         <w:r>
           <w:rPr>
             <w:rStyle w:val="Hyperlink"/>
@@ -1504,8 +3111,8 @@
         </w:r>
       </w:hyperlink>
     </w:p>
-    <w:bookmarkEnd w:id="49"/>
-    <w:bookmarkStart w:id="51" w:name="ref-Jongejan"/>
+    <w:bookmarkEnd w:id="53"/>
+    <w:bookmarkStart w:id="55" w:name="ref-Jongejan"/>
     <w:p>
       <w:pPr>
         <w:pStyle w:val="Bibliography"/>
@@ -1540,7 +3147,7 @@
       <w:r>
         <w:t xml:space="preserve"> </w:t>
       </w:r>
-      <w:hyperlink r:id="rId50">
+      <w:hyperlink r:id="rId54">
         <w:r>
           <w:rPr>
             <w:rStyle w:val="Hyperlink"/>
@@ -1549,8 +3156,8 @@
         </w:r>
       </w:hyperlink>
     </w:p>
-    <w:bookmarkEnd w:id="51"/>
-    <w:bookmarkStart w:id="53" w:name="ref-CDC"/>
+    <w:bookmarkEnd w:id="55"/>
+    <w:bookmarkStart w:id="57" w:name="ref-CDC"/>
     <w:p>
       <w:pPr>
         <w:pStyle w:val="Bibliography"/>
@@ -1561,7 +3168,7 @@
       <w:r>
         <w:t xml:space="preserve"> </w:t>
       </w:r>
-      <w:hyperlink r:id="rId52">
+      <w:hyperlink r:id="rId56">
         <w:r>
           <w:rPr>
             <w:rStyle w:val="Hyperlink"/>
@@ -1570,8 +3177,8 @@
         </w:r>
       </w:hyperlink>
     </w:p>
-    <w:bookmarkEnd w:id="53"/>
-    <w:bookmarkEnd w:id="54"/>
+    <w:bookmarkEnd w:id="57"/>
+    <w:bookmarkEnd w:id="58"/>
     <w:sectPr/>
   </w:body>
 </w:document>

</xml_diff>

<commit_message>
Duffin Review of Frederick Project
</commit_message>
<xml_diff>
--- a/products/manuscript/Project_Template.docx
+++ b/products/manuscript/Project_Template.docx
@@ -53,7 +53,7 @@
         <w:pStyle w:val="Date"/>
       </w:pPr>
       <w:r>
-        <w:t xml:space="preserve">2019-11-25</w:t>
+        <w:t xml:space="preserve">2019-12-06</w:t>
       </w:r>
     </w:p>
     <w:p>
@@ -1273,7 +1273,7 @@
       <w:r>
         <w:drawing>
           <wp:inline>
-            <wp:extent cx="4587290" cy="3669832"/>
+            <wp:extent cx="5334000" cy="4263644"/>
             <wp:effectExtent b="0" l="0" r="0" t="0"/>
             <wp:docPr descr="Figure 1. Pathogen prevalence per species. This figure shows the number of individuals per species that tested positive for a particular pathogen" title="" id="1" name="Picture"/>
             <a:graphic>
@@ -1294,7 +1294,7 @@
                   <pic:spPr bwMode="auto">
                     <a:xfrm>
                       <a:off x="0" y="0"/>
-                      <a:ext cx="4587290" cy="3669832"/>
+                      <a:ext cx="5334000" cy="4263644"/>
                     </a:xfrm>
                     <a:prstGeom prst="rect">
                       <a:avLst/>
@@ -1373,7 +1373,7 @@
       <w:r>
         <w:drawing>
           <wp:inline>
-            <wp:extent cx="4587290" cy="3669832"/>
+            <wp:extent cx="5334000" cy="4263644"/>
             <wp:effectExtent b="0" l="0" r="0" t="0"/>
             <wp:docPr descr="Figure 2. Borrelia.spp Prevalence in Different Regions for Ixodes scapularis" title="" id="1" name="Picture"/>
             <a:graphic>
@@ -1394,7 +1394,7 @@
                   <pic:spPr bwMode="auto">
                     <a:xfrm>
                       <a:off x="0" y="0"/>
-                      <a:ext cx="4587290" cy="3669832"/>
+                      <a:ext cx="5334000" cy="4263644"/>
                     </a:xfrm>
                     <a:prstGeom prst="rect">
                       <a:avLst/>

</xml_diff>